<commit_message>
UML architectural first Update
</commit_message>
<xml_diff>
--- a/Documents/3. Design/UML Architectural.docx
+++ b/Documents/3. Design/UML Architectural.docx
@@ -162,7 +162,7 @@
         <w:rPr>
           <w:rFonts w:ascii="Cambria Math" w:eastAsia="Constantia" w:hAnsi="Cambria Math" w:cs="Browallia New"/>
           <w:noProof/>
-          <w:color w:val="595959"/>
+          <w:color w:val="595959" w:themeColor="text1" w:themeTint="A6"/>
           <w:kern w:val="0"/>
           <w:sz w:val="36"/>
           <w:szCs w:val="36"/>
@@ -173,7 +173,7 @@
       <w:r>
         <w:rPr>
           <w:rFonts w:ascii="CMBX12" w:eastAsia="Constantia" w:hAnsi="CMBX12" w:cs="CMBX12"/>
-          <w:color w:val="595959"/>
+          <w:color w:val="595959" w:themeColor="text1" w:themeTint="A6"/>
           <w:kern w:val="0"/>
           <w:sz w:val="36"/>
           <w:szCs w:val="36"/>
@@ -185,7 +185,7 @@
       <w:r>
         <w:rPr>
           <w:rFonts w:ascii="Cambria Math" w:eastAsia="Constantia" w:hAnsi="Cambria Math" w:cs="Browallia New"/>
-          <w:color w:val="595959"/>
+          <w:color w:val="595959" w:themeColor="text1" w:themeTint="A6"/>
           <w:kern w:val="0"/>
           <w:sz w:val="36"/>
           <w:szCs w:val="36"/>
@@ -499,32 +499,11 @@
     </w:p>
     <w:p>
       <w:pPr>
-        <w:tabs>
-          <w:tab w:val="left" w:pos="3975"/>
-        </w:tabs>
-      </w:pPr>
-    </w:p>
-    <w:p>
-      <w:pPr>
-        <w:tabs>
-          <w:tab w:val="left" w:pos="3975"/>
-        </w:tabs>
-      </w:pPr>
-    </w:p>
-    <w:p>
-      <w:pPr>
-        <w:tabs>
-          <w:tab w:val="left" w:pos="3975"/>
-        </w:tabs>
-      </w:pPr>
-    </w:p>
-    <w:p>
-      <w:pPr>
         <w:spacing w:after="0" w:line="240" w:lineRule="auto"/>
         <w:jc w:val="both"/>
         <w:rPr>
           <w:rFonts w:ascii="Constantia" w:eastAsia="Constantia" w:hAnsi="Constantia" w:cs="Browallia New"/>
-          <w:color w:val="595959"/>
+          <w:color w:val="595959" w:themeColor="text1" w:themeTint="A6"/>
           <w:kern w:val="0"/>
           <w:lang w:val="en-GB" w:eastAsia="es-ES"/>
           <w14:ligatures w14:val="none"/>
@@ -535,11 +514,12 @@
           <w:rFonts w:ascii="Constantia" w:eastAsia="Constantia" w:hAnsi="Constantia" w:cs="Browallia New"/>
           <w:i/>
           <w:iCs/>
-          <w:color w:val="595959"/>
-          <w:kern w:val="0"/>
-          <w:lang w:val="en-GB" w:eastAsia="es-ES"/>
-          <w14:ligatures w14:val="none"/>
-        </w:rPr>
+          <w:color w:val="595959" w:themeColor="text1" w:themeTint="A6"/>
+          <w:kern w:val="0"/>
+          <w:lang w:val="en-GB" w:eastAsia="es-ES"/>
+          <w14:ligatures w14:val="none"/>
+        </w:rPr>
+        <w:lastRenderedPageBreak/>
         <w:t xml:space="preserve">UML </w:t>
       </w:r>
       <w:r>
@@ -547,7 +527,7 @@
           <w:rFonts w:ascii="Constantia" w:eastAsia="Constantia" w:hAnsi="Constantia" w:cs="Browallia New"/>
           <w:i/>
           <w:iCs/>
-          <w:color w:val="595959"/>
+          <w:color w:val="595959" w:themeColor="text1" w:themeTint="A6"/>
           <w:kern w:val="0"/>
           <w:lang w:val="en-GB" w:eastAsia="es-ES"/>
           <w14:ligatures w14:val="none"/>
@@ -557,42 +537,142 @@
       <w:r>
         <w:rPr>
           <w:rFonts w:ascii="Constantia" w:eastAsia="Constantia" w:hAnsi="Constantia" w:cs="Browallia New"/>
-          <w:color w:val="595959"/>
-          <w:kern w:val="0"/>
-          <w:lang w:val="en-GB" w:eastAsia="es-ES"/>
-          <w14:ligatures w14:val="none"/>
-        </w:rPr>
-        <w:t xml:space="preserve"> helps to</w:t>
-      </w:r>
-      <w:r>
-        <w:rPr>
-          <w:rFonts w:ascii="Constantia" w:eastAsia="Constantia" w:hAnsi="Constantia" w:cs="Browallia New"/>
-          <w:color w:val="595959"/>
-          <w:kern w:val="0"/>
-          <w:lang w:val="en-GB" w:eastAsia="es-ES"/>
-          <w14:ligatures w14:val="none"/>
-        </w:rPr>
-        <w:t xml:space="preserve"> create a class diagram of our Iqueue project</w:t>
-      </w:r>
-      <w:r>
-        <w:rPr>
-          <w:rFonts w:ascii="Constantia" w:eastAsia="Constantia" w:hAnsi="Constantia" w:cs="Browallia New"/>
-          <w:color w:val="595959"/>
-          <w:kern w:val="0"/>
-          <w:lang w:val="en-GB" w:eastAsia="es-ES"/>
-          <w14:ligatures w14:val="none"/>
-        </w:rPr>
-        <w:t xml:space="preserve">. </w:t>
-      </w:r>
-      <w:r>
-        <w:rPr>
-          <w:rFonts w:ascii="Constantia" w:eastAsia="Constantia" w:hAnsi="Constantia" w:cs="Browallia New"/>
-          <w:color w:val="595959"/>
-          <w:kern w:val="0"/>
-          <w:lang w:val="en-GB" w:eastAsia="es-ES"/>
-          <w14:ligatures w14:val="none"/>
-        </w:rPr>
-        <w:t>The goal of this section is to give a description of the main functionality of our app to ease the creation of the class diagram</w:t>
+          <w:color w:val="595959" w:themeColor="text1" w:themeTint="A6"/>
+          <w:kern w:val="0"/>
+          <w:lang w:val="en-GB" w:eastAsia="es-ES"/>
+          <w14:ligatures w14:val="none"/>
+        </w:rPr>
+        <w:t xml:space="preserve"> </w:t>
+      </w:r>
+      <w:r>
+        <w:rPr>
+          <w:rFonts w:ascii="Constantia" w:eastAsia="Constantia" w:hAnsi="Constantia" w:cs="Browallia New"/>
+          <w:color w:val="595959" w:themeColor="text1" w:themeTint="A6"/>
+          <w:kern w:val="0"/>
+          <w:lang w:val="en-GB" w:eastAsia="es-ES"/>
+          <w14:ligatures w14:val="none"/>
+        </w:rPr>
+        <w:t xml:space="preserve">document </w:t>
+      </w:r>
+      <w:r>
+        <w:rPr>
+          <w:rFonts w:ascii="Constantia" w:eastAsia="Constantia" w:hAnsi="Constantia" w:cs="Browallia New"/>
+          <w:color w:val="595959" w:themeColor="text1" w:themeTint="A6"/>
+          <w:kern w:val="0"/>
+          <w:lang w:val="en-GB" w:eastAsia="es-ES"/>
+          <w14:ligatures w14:val="none"/>
+        </w:rPr>
+        <w:t>helps to create a</w:t>
+      </w:r>
+      <w:r>
+        <w:rPr>
+          <w:rFonts w:ascii="Constantia" w:eastAsia="Constantia" w:hAnsi="Constantia" w:cs="Browallia New"/>
+          <w:color w:val="595959" w:themeColor="text1" w:themeTint="A6"/>
+          <w:kern w:val="0"/>
+          <w:lang w:val="en-GB" w:eastAsia="es-ES"/>
+          <w14:ligatures w14:val="none"/>
+        </w:rPr>
+        <w:t>n</w:t>
+      </w:r>
+      <w:r>
+        <w:rPr>
+          <w:rFonts w:ascii="Constantia" w:eastAsia="Constantia" w:hAnsi="Constantia" w:cs="Browallia New"/>
+          <w:color w:val="595959" w:themeColor="text1" w:themeTint="A6"/>
+          <w:kern w:val="0"/>
+          <w:lang w:val="en-GB" w:eastAsia="es-ES"/>
+          <w14:ligatures w14:val="none"/>
+        </w:rPr>
+        <w:t xml:space="preserve"> </w:t>
+      </w:r>
+      <w:r>
+        <w:rPr>
+          <w:rFonts w:ascii="Constantia" w:eastAsia="Constantia" w:hAnsi="Constantia" w:cs="Browallia New"/>
+          <w:color w:val="595959" w:themeColor="text1" w:themeTint="A6"/>
+          <w:kern w:val="0"/>
+          <w:lang w:val="en-GB" w:eastAsia="es-ES"/>
+          <w14:ligatures w14:val="none"/>
+        </w:rPr>
+        <w:t>architectural</w:t>
+      </w:r>
+      <w:r>
+        <w:rPr>
+          <w:rFonts w:ascii="Constantia" w:eastAsia="Constantia" w:hAnsi="Constantia" w:cs="Browallia New"/>
+          <w:color w:val="595959" w:themeColor="text1" w:themeTint="A6"/>
+          <w:kern w:val="0"/>
+          <w:lang w:val="en-GB" w:eastAsia="es-ES"/>
+          <w14:ligatures w14:val="none"/>
+        </w:rPr>
+        <w:t xml:space="preserve"> diagram of our Iqueue project. The goal of this </w:t>
+      </w:r>
+      <w:r>
+        <w:rPr>
+          <w:rFonts w:ascii="Constantia" w:eastAsia="Constantia" w:hAnsi="Constantia" w:cs="Browallia New"/>
+          <w:color w:val="595959" w:themeColor="text1" w:themeTint="A6"/>
+          <w:kern w:val="0"/>
+          <w:lang w:val="en-GB" w:eastAsia="es-ES"/>
+          <w14:ligatures w14:val="none"/>
+        </w:rPr>
+        <w:t>document</w:t>
+      </w:r>
+      <w:r>
+        <w:rPr>
+          <w:rFonts w:ascii="Constantia" w:eastAsia="Constantia" w:hAnsi="Constantia" w:cs="Browallia New"/>
+          <w:color w:val="595959" w:themeColor="text1" w:themeTint="A6"/>
+          <w:kern w:val="0"/>
+          <w:lang w:val="en-GB" w:eastAsia="es-ES"/>
+          <w14:ligatures w14:val="none"/>
+        </w:rPr>
+        <w:t xml:space="preserve"> is to give a description of the main functionality</w:t>
+      </w:r>
+      <w:r>
+        <w:rPr>
+          <w:rFonts w:ascii="Constantia" w:eastAsia="Constantia" w:hAnsi="Constantia" w:cs="Browallia New"/>
+          <w:color w:val="595959" w:themeColor="text1" w:themeTint="A6"/>
+          <w:kern w:val="0"/>
+          <w:lang w:val="en-GB" w:eastAsia="es-ES"/>
+          <w14:ligatures w14:val="none"/>
+        </w:rPr>
+        <w:t xml:space="preserve"> and architecture</w:t>
+      </w:r>
+      <w:r>
+        <w:rPr>
+          <w:rFonts w:ascii="Constantia" w:eastAsia="Constantia" w:hAnsi="Constantia" w:cs="Browallia New"/>
+          <w:color w:val="595959" w:themeColor="text1" w:themeTint="A6"/>
+          <w:kern w:val="0"/>
+          <w:lang w:val="en-GB" w:eastAsia="es-ES"/>
+          <w14:ligatures w14:val="none"/>
+        </w:rPr>
+        <w:t xml:space="preserve"> of our app to ease the </w:t>
+      </w:r>
+      <w:r>
+        <w:rPr>
+          <w:rFonts w:ascii="Constantia" w:eastAsia="Constantia" w:hAnsi="Constantia" w:cs="Browallia New"/>
+          <w:color w:val="595959" w:themeColor="text1" w:themeTint="A6"/>
+          <w:kern w:val="0"/>
+          <w:lang w:val="en-GB" w:eastAsia="es-ES"/>
+          <w14:ligatures w14:val="none"/>
+        </w:rPr>
+        <w:t>reading</w:t>
+      </w:r>
+      <w:r>
+        <w:rPr>
+          <w:rFonts w:ascii="Constantia" w:eastAsia="Constantia" w:hAnsi="Constantia" w:cs="Browallia New"/>
+          <w:color w:val="595959" w:themeColor="text1" w:themeTint="A6"/>
+          <w:kern w:val="0"/>
+          <w:lang w:val="en-GB" w:eastAsia="es-ES"/>
+          <w14:ligatures w14:val="none"/>
+        </w:rPr>
+        <w:t xml:space="preserve"> of the </w:t>
+      </w:r>
+      <w:r>
+        <w:rPr>
+          <w:rFonts w:ascii="Constantia" w:eastAsia="Constantia" w:hAnsi="Constantia" w:cs="Browallia New"/>
+          <w:color w:val="595959" w:themeColor="text1" w:themeTint="A6"/>
+          <w:kern w:val="0"/>
+          <w:lang w:val="en-GB" w:eastAsia="es-ES"/>
+          <w14:ligatures w14:val="none"/>
+        </w:rPr>
+        <w:t>architectural diagram.</w:t>
       </w:r>
     </w:p>
     <w:p>
@@ -601,12 +681,37 @@
         <w:jc w:val="both"/>
         <w:rPr>
           <w:rFonts w:ascii="Constantia" w:eastAsia="Constantia" w:hAnsi="Constantia" w:cs="Browallia New"/>
-          <w:color w:val="595959"/>
-          <w:kern w:val="0"/>
-          <w:lang w:val="en-GB" w:eastAsia="es-ES"/>
-          <w14:ligatures w14:val="none"/>
-        </w:rPr>
-      </w:pPr>
+          <w:color w:val="595959" w:themeColor="text1" w:themeTint="A6"/>
+          <w:kern w:val="0"/>
+          <w:lang w:val="en-GB" w:eastAsia="es-ES"/>
+          <w14:ligatures w14:val="none"/>
+        </w:rPr>
+      </w:pPr>
+    </w:p>
+    <w:p>
+      <w:pPr>
+        <w:spacing w:after="0" w:line="240" w:lineRule="auto"/>
+        <w:jc w:val="both"/>
+        <w:rPr>
+          <w:rFonts w:ascii="Constantia" w:eastAsia="Constantia" w:hAnsi="Constantia" w:cs="Browallia New"/>
+          <w:color w:val="595959" w:themeColor="text1" w:themeTint="A6"/>
+          <w:kern w:val="0"/>
+          <w:highlight w:val="yellow"/>
+          <w:lang w:val="en-GB" w:eastAsia="es-ES"/>
+          <w14:ligatures w14:val="none"/>
+        </w:rPr>
+      </w:pPr>
+      <w:r>
+        <w:rPr>
+          <w:rFonts w:ascii="Constantia" w:eastAsia="Constantia" w:hAnsi="Constantia" w:cs="Browallia New"/>
+          <w:color w:val="595959" w:themeColor="text1" w:themeTint="A6"/>
+          <w:kern w:val="0"/>
+          <w:highlight w:val="yellow"/>
+          <w:lang w:val="en-GB" w:eastAsia="es-ES"/>
+          <w14:ligatures w14:val="none"/>
+        </w:rPr>
+        <w:t>???</w:t>
+      </w:r>
     </w:p>
     <w:p>
       <w:pPr>
@@ -618,23 +723,21 @@
         <w:spacing w:after="0" w:line="240" w:lineRule="auto"/>
         <w:jc w:val="both"/>
         <w:rPr>
-          <w:rFonts w:ascii="Cambria Math" w:eastAsia="Constantia" w:hAnsi="Cambria Math" w:cs="Browallia New"/>
-          <w:noProof/>
-          <w:kern w:val="0"/>
-          <w:sz w:val="20"/>
-          <w:szCs w:val="20"/>
-          <w:lang w:val="en-GB" w:bidi="th-TH"/>
-          <w14:ligatures w14:val="none"/>
-        </w:rPr>
-      </w:pPr>
-      <w:r>
-        <w:rPr>
-          <w:rFonts w:ascii="Cambria Math" w:eastAsia="Constantia" w:hAnsi="Cambria Math" w:cs="Browallia New"/>
-          <w:noProof/>
-          <w:kern w:val="0"/>
-          <w:sz w:val="20"/>
-          <w:szCs w:val="20"/>
-          <w:lang w:val="en-GB" w:bidi="th-TH"/>
+          <w:rFonts w:ascii="Constantia" w:eastAsia="Constantia" w:hAnsi="Constantia" w:cs="Browallia New"/>
+          <w:color w:val="595959" w:themeColor="text1" w:themeTint="A6"/>
+          <w:kern w:val="0"/>
+          <w:highlight w:val="yellow"/>
+          <w:lang w:val="en-GB" w:eastAsia="es-ES"/>
+          <w14:ligatures w14:val="none"/>
+        </w:rPr>
+      </w:pPr>
+      <w:r>
+        <w:rPr>
+          <w:rFonts w:ascii="Constantia" w:eastAsia="Constantia" w:hAnsi="Constantia" w:cs="Browallia New"/>
+          <w:color w:val="595959" w:themeColor="text1" w:themeTint="A6"/>
+          <w:kern w:val="0"/>
+          <w:highlight w:val="yellow"/>
+          <w:lang w:val="en-GB" w:eastAsia="es-ES"/>
           <w14:ligatures w14:val="none"/>
         </w:rPr>
         <w:t>Customer subscribe</w:t>
@@ -652,23 +755,21 @@
         </w:tabs>
         <w:jc w:val="both"/>
         <w:rPr>
-          <w:rFonts w:ascii="Cambria Math" w:eastAsia="Constantia" w:hAnsi="Cambria Math" w:cs="Browallia New"/>
-          <w:noProof/>
-          <w:kern w:val="0"/>
-          <w:sz w:val="20"/>
-          <w:szCs w:val="20"/>
-          <w:lang w:val="en-GB" w:bidi="th-TH"/>
-          <w14:ligatures w14:val="none"/>
-        </w:rPr>
-      </w:pPr>
-      <w:r>
-        <w:rPr>
-          <w:rFonts w:ascii="Cambria Math" w:eastAsia="Constantia" w:hAnsi="Cambria Math" w:cs="Browallia New"/>
-          <w:noProof/>
-          <w:kern w:val="0"/>
-          <w:sz w:val="20"/>
-          <w:szCs w:val="20"/>
-          <w:lang w:val="en-GB" w:bidi="th-TH"/>
+          <w:rFonts w:ascii="Constantia" w:eastAsia="Constantia" w:hAnsi="Constantia" w:cs="Browallia New"/>
+          <w:color w:val="595959" w:themeColor="text1" w:themeTint="A6"/>
+          <w:kern w:val="0"/>
+          <w:highlight w:val="yellow"/>
+          <w:lang w:val="en-GB" w:eastAsia="es-ES"/>
+          <w14:ligatures w14:val="none"/>
+        </w:rPr>
+      </w:pPr>
+      <w:r>
+        <w:rPr>
+          <w:rFonts w:ascii="Constantia" w:eastAsia="Constantia" w:hAnsi="Constantia" w:cs="Browallia New"/>
+          <w:color w:val="595959" w:themeColor="text1" w:themeTint="A6"/>
+          <w:kern w:val="0"/>
+          <w:highlight w:val="yellow"/>
+          <w:lang w:val="en-GB" w:eastAsia="es-ES"/>
           <w14:ligatures w14:val="none"/>
         </w:rPr>
         <w:t>Shop owner subscribe</w:t>
@@ -686,23 +787,19 @@
         </w:tabs>
         <w:jc w:val="both"/>
         <w:rPr>
-          <w:rFonts w:ascii="Cambria Math" w:eastAsia="Constantia" w:hAnsi="Cambria Math" w:cs="Browallia New"/>
-          <w:noProof/>
-          <w:kern w:val="0"/>
-          <w:sz w:val="20"/>
-          <w:szCs w:val="20"/>
-          <w:lang w:val="en-GB" w:bidi="th-TH"/>
-          <w14:ligatures w14:val="none"/>
-        </w:rPr>
-      </w:pPr>
-      <w:r>
-        <w:rPr>
-          <w:rFonts w:ascii="Cambria Math" w:eastAsia="Constantia" w:hAnsi="Cambria Math" w:cs="Browallia New"/>
-          <w:noProof/>
-          <w:kern w:val="0"/>
-          <w:sz w:val="20"/>
-          <w:szCs w:val="20"/>
-          <w:lang w:val="en-GB" w:bidi="th-TH"/>
+          <w:rFonts w:ascii="Constantia" w:eastAsia="Constantia" w:hAnsi="Constantia" w:cs="Browallia New"/>
+          <w:color w:val="595959" w:themeColor="text1" w:themeTint="A6"/>
+          <w:kern w:val="0"/>
+          <w:lang w:val="en-GB" w:eastAsia="es-ES"/>
+          <w14:ligatures w14:val="none"/>
+        </w:rPr>
+      </w:pPr>
+      <w:r>
+        <w:rPr>
+          <w:rFonts w:ascii="Constantia" w:eastAsia="Constantia" w:hAnsi="Constantia" w:cs="Browallia New"/>
+          <w:color w:val="595959" w:themeColor="text1" w:themeTint="A6"/>
+          <w:kern w:val="0"/>
+          <w:lang w:val="en-GB" w:eastAsia="es-ES"/>
           <w14:ligatures w14:val="none"/>
         </w:rPr>
         <w:t xml:space="preserve">Add/remove Shop </w:t>
@@ -720,23 +817,19 @@
         </w:tabs>
         <w:jc w:val="both"/>
         <w:rPr>
-          <w:rFonts w:ascii="Cambria Math" w:eastAsia="Constantia" w:hAnsi="Cambria Math" w:cs="Browallia New"/>
-          <w:noProof/>
-          <w:kern w:val="0"/>
-          <w:sz w:val="20"/>
-          <w:szCs w:val="20"/>
-          <w:lang w:val="en-GB" w:bidi="th-TH"/>
-          <w14:ligatures w14:val="none"/>
-        </w:rPr>
-      </w:pPr>
-      <w:r>
-        <w:rPr>
-          <w:rFonts w:ascii="Cambria Math" w:eastAsia="Constantia" w:hAnsi="Cambria Math" w:cs="Browallia New"/>
-          <w:noProof/>
-          <w:kern w:val="0"/>
-          <w:sz w:val="20"/>
-          <w:szCs w:val="20"/>
-          <w:lang w:val="en-GB" w:bidi="th-TH"/>
+          <w:rFonts w:ascii="Constantia" w:eastAsia="Constantia" w:hAnsi="Constantia" w:cs="Browallia New"/>
+          <w:color w:val="595959" w:themeColor="text1" w:themeTint="A6"/>
+          <w:kern w:val="0"/>
+          <w:lang w:val="en-GB" w:eastAsia="es-ES"/>
+          <w14:ligatures w14:val="none"/>
+        </w:rPr>
+      </w:pPr>
+      <w:r>
+        <w:rPr>
+          <w:rFonts w:ascii="Constantia" w:eastAsia="Constantia" w:hAnsi="Constantia" w:cs="Browallia New"/>
+          <w:color w:val="595959" w:themeColor="text1" w:themeTint="A6"/>
+          <w:kern w:val="0"/>
+          <w:lang w:val="en-GB" w:eastAsia="es-ES"/>
           <w14:ligatures w14:val="none"/>
         </w:rPr>
         <w:t>Add/remove Shop product</w:t>
@@ -754,23 +847,19 @@
         </w:tabs>
         <w:jc w:val="both"/>
         <w:rPr>
-          <w:rFonts w:ascii="Cambria Math" w:eastAsia="Constantia" w:hAnsi="Cambria Math" w:cs="Browallia New"/>
-          <w:noProof/>
-          <w:kern w:val="0"/>
-          <w:sz w:val="20"/>
-          <w:szCs w:val="20"/>
-          <w:lang w:val="en-GB" w:bidi="th-TH"/>
-          <w14:ligatures w14:val="none"/>
-        </w:rPr>
-      </w:pPr>
-      <w:r>
-        <w:rPr>
-          <w:rFonts w:ascii="Cambria Math" w:eastAsia="Constantia" w:hAnsi="Cambria Math" w:cs="Browallia New"/>
-          <w:noProof/>
-          <w:kern w:val="0"/>
-          <w:sz w:val="20"/>
-          <w:szCs w:val="20"/>
-          <w:lang w:val="en-GB" w:bidi="th-TH"/>
+          <w:rFonts w:ascii="Constantia" w:eastAsia="Constantia" w:hAnsi="Constantia" w:cs="Browallia New"/>
+          <w:color w:val="595959" w:themeColor="text1" w:themeTint="A6"/>
+          <w:kern w:val="0"/>
+          <w:lang w:val="en-GB" w:eastAsia="es-ES"/>
+          <w14:ligatures w14:val="none"/>
+        </w:rPr>
+      </w:pPr>
+      <w:r>
+        <w:rPr>
+          <w:rFonts w:ascii="Constantia" w:eastAsia="Constantia" w:hAnsi="Constantia" w:cs="Browallia New"/>
+          <w:color w:val="595959" w:themeColor="text1" w:themeTint="A6"/>
+          <w:kern w:val="0"/>
+          <w:lang w:val="en-GB" w:eastAsia="es-ES"/>
           <w14:ligatures w14:val="none"/>
         </w:rPr>
         <w:t>Add/remove Shop product discounts</w:t>
@@ -788,23 +877,19 @@
         </w:tabs>
         <w:jc w:val="both"/>
         <w:rPr>
-          <w:rFonts w:ascii="Cambria Math" w:eastAsia="Constantia" w:hAnsi="Cambria Math" w:cs="Browallia New"/>
-          <w:noProof/>
-          <w:kern w:val="0"/>
-          <w:sz w:val="20"/>
-          <w:szCs w:val="20"/>
-          <w:lang w:val="en-GB" w:bidi="th-TH"/>
-          <w14:ligatures w14:val="none"/>
-        </w:rPr>
-      </w:pPr>
-      <w:r>
-        <w:rPr>
-          <w:rFonts w:ascii="Cambria Math" w:eastAsia="Constantia" w:hAnsi="Cambria Math" w:cs="Browallia New"/>
-          <w:noProof/>
-          <w:kern w:val="0"/>
-          <w:sz w:val="20"/>
-          <w:szCs w:val="20"/>
-          <w:lang w:val="en-GB" w:bidi="th-TH"/>
+          <w:rFonts w:ascii="Constantia" w:eastAsia="Constantia" w:hAnsi="Constantia" w:cs="Browallia New"/>
+          <w:color w:val="595959" w:themeColor="text1" w:themeTint="A6"/>
+          <w:kern w:val="0"/>
+          <w:lang w:val="en-GB" w:eastAsia="es-ES"/>
+          <w14:ligatures w14:val="none"/>
+        </w:rPr>
+      </w:pPr>
+      <w:r>
+        <w:rPr>
+          <w:rFonts w:ascii="Constantia" w:eastAsia="Constantia" w:hAnsi="Constantia" w:cs="Browallia New"/>
+          <w:color w:val="595959" w:themeColor="text1" w:themeTint="A6"/>
+          <w:kern w:val="0"/>
+          <w:lang w:val="en-GB" w:eastAsia="es-ES"/>
           <w14:ligatures w14:val="none"/>
         </w:rPr>
         <w:t>Add/remove Booking</w:t>
@@ -822,23 +907,19 @@
         </w:tabs>
         <w:jc w:val="both"/>
         <w:rPr>
-          <w:rFonts w:ascii="Cambria Math" w:eastAsia="Constantia" w:hAnsi="Cambria Math" w:cs="Browallia New"/>
-          <w:noProof/>
-          <w:kern w:val="0"/>
-          <w:sz w:val="20"/>
-          <w:szCs w:val="20"/>
-          <w:lang w:val="en-GB" w:bidi="th-TH"/>
-          <w14:ligatures w14:val="none"/>
-        </w:rPr>
-      </w:pPr>
-      <w:r>
-        <w:rPr>
-          <w:rFonts w:ascii="Cambria Math" w:eastAsia="Constantia" w:hAnsi="Cambria Math" w:cs="Browallia New"/>
-          <w:noProof/>
-          <w:kern w:val="0"/>
-          <w:sz w:val="20"/>
-          <w:szCs w:val="20"/>
-          <w:lang w:val="en-GB" w:bidi="th-TH"/>
+          <w:rFonts w:ascii="Constantia" w:eastAsia="Constantia" w:hAnsi="Constantia" w:cs="Browallia New"/>
+          <w:color w:val="595959" w:themeColor="text1" w:themeTint="A6"/>
+          <w:kern w:val="0"/>
+          <w:lang w:val="en-GB" w:eastAsia="es-ES"/>
+          <w14:ligatures w14:val="none"/>
+        </w:rPr>
+      </w:pPr>
+      <w:r>
+        <w:rPr>
+          <w:rFonts w:ascii="Constantia" w:eastAsia="Constantia" w:hAnsi="Constantia" w:cs="Browallia New"/>
+          <w:color w:val="595959" w:themeColor="text1" w:themeTint="A6"/>
+          <w:kern w:val="0"/>
+          <w:lang w:val="en-GB" w:eastAsia="es-ES"/>
           <w14:ligatures w14:val="none"/>
         </w:rPr>
         <w:t>QR code generation</w:t>
@@ -856,23 +937,19 @@
         </w:tabs>
         <w:jc w:val="both"/>
         <w:rPr>
-          <w:rFonts w:ascii="Cambria Math" w:eastAsia="Constantia" w:hAnsi="Cambria Math" w:cs="Browallia New"/>
-          <w:noProof/>
-          <w:kern w:val="0"/>
-          <w:sz w:val="20"/>
-          <w:szCs w:val="20"/>
-          <w:lang w:val="en-GB" w:bidi="th-TH"/>
-          <w14:ligatures w14:val="none"/>
-        </w:rPr>
-      </w:pPr>
-      <w:r>
-        <w:rPr>
-          <w:rFonts w:ascii="Cambria Math" w:eastAsia="Constantia" w:hAnsi="Cambria Math" w:cs="Browallia New"/>
-          <w:noProof/>
-          <w:kern w:val="0"/>
-          <w:sz w:val="20"/>
-          <w:szCs w:val="20"/>
-          <w:lang w:val="en-GB" w:bidi="th-TH"/>
+          <w:rFonts w:ascii="Constantia" w:eastAsia="Constantia" w:hAnsi="Constantia" w:cs="Browallia New"/>
+          <w:color w:val="595959" w:themeColor="text1" w:themeTint="A6"/>
+          <w:kern w:val="0"/>
+          <w:lang w:val="en-GB" w:eastAsia="es-ES"/>
+          <w14:ligatures w14:val="none"/>
+        </w:rPr>
+      </w:pPr>
+      <w:r>
+        <w:rPr>
+          <w:rFonts w:ascii="Constantia" w:eastAsia="Constantia" w:hAnsi="Constantia" w:cs="Browallia New"/>
+          <w:color w:val="595959" w:themeColor="text1" w:themeTint="A6"/>
+          <w:kern w:val="0"/>
+          <w:lang w:val="en-GB" w:eastAsia="es-ES"/>
           <w14:ligatures w14:val="none"/>
         </w:rPr>
         <w:t>Sent notification</w:t>
@@ -890,23 +967,19 @@
         </w:tabs>
         <w:jc w:val="both"/>
         <w:rPr>
-          <w:rFonts w:ascii="Cambria Math" w:eastAsia="Constantia" w:hAnsi="Cambria Math" w:cs="Browallia New"/>
-          <w:noProof/>
-          <w:kern w:val="0"/>
-          <w:sz w:val="20"/>
-          <w:szCs w:val="20"/>
-          <w:lang w:val="en-GB" w:bidi="th-TH"/>
-          <w14:ligatures w14:val="none"/>
-        </w:rPr>
-      </w:pPr>
-      <w:r>
-        <w:rPr>
-          <w:rFonts w:ascii="Cambria Math" w:eastAsia="Constantia" w:hAnsi="Cambria Math" w:cs="Browallia New"/>
-          <w:noProof/>
-          <w:kern w:val="0"/>
-          <w:sz w:val="20"/>
-          <w:szCs w:val="20"/>
-          <w:lang w:val="en-GB" w:bidi="th-TH"/>
+          <w:rFonts w:ascii="Constantia" w:eastAsia="Constantia" w:hAnsi="Constantia" w:cs="Browallia New"/>
+          <w:color w:val="595959" w:themeColor="text1" w:themeTint="A6"/>
+          <w:kern w:val="0"/>
+          <w:lang w:val="en-GB" w:eastAsia="es-ES"/>
+          <w14:ligatures w14:val="none"/>
+        </w:rPr>
+      </w:pPr>
+      <w:r>
+        <w:rPr>
+          <w:rFonts w:ascii="Constantia" w:eastAsia="Constantia" w:hAnsi="Constantia" w:cs="Browallia New"/>
+          <w:color w:val="595959" w:themeColor="text1" w:themeTint="A6"/>
+          <w:kern w:val="0"/>
+          <w:lang w:val="en-GB" w:eastAsia="es-ES"/>
           <w14:ligatures w14:val="none"/>
         </w:rPr>
         <w:t>Add/remove customer from queue</w:t>
@@ -924,23 +997,19 @@
         </w:tabs>
         <w:jc w:val="both"/>
         <w:rPr>
-          <w:rFonts w:ascii="Cambria Math" w:eastAsia="Constantia" w:hAnsi="Cambria Math" w:cs="Browallia New"/>
-          <w:noProof/>
-          <w:kern w:val="0"/>
-          <w:sz w:val="20"/>
-          <w:szCs w:val="20"/>
-          <w:lang w:val="en-GB" w:bidi="th-TH"/>
-          <w14:ligatures w14:val="none"/>
-        </w:rPr>
-      </w:pPr>
-      <w:r>
-        <w:rPr>
-          <w:rFonts w:ascii="Cambria Math" w:eastAsia="Constantia" w:hAnsi="Cambria Math" w:cs="Browallia New"/>
-          <w:noProof/>
-          <w:kern w:val="0"/>
-          <w:sz w:val="20"/>
-          <w:szCs w:val="20"/>
-          <w:lang w:val="en-GB" w:bidi="th-TH"/>
+          <w:rFonts w:ascii="Constantia" w:eastAsia="Constantia" w:hAnsi="Constantia" w:cs="Browallia New"/>
+          <w:color w:val="595959" w:themeColor="text1" w:themeTint="A6"/>
+          <w:kern w:val="0"/>
+          <w:lang w:val="en-GB" w:eastAsia="es-ES"/>
+          <w14:ligatures w14:val="none"/>
+        </w:rPr>
+      </w:pPr>
+      <w:r>
+        <w:rPr>
+          <w:rFonts w:ascii="Constantia" w:eastAsia="Constantia" w:hAnsi="Constantia" w:cs="Browallia New"/>
+          <w:color w:val="595959" w:themeColor="text1" w:themeTint="A6"/>
+          <w:kern w:val="0"/>
+          <w:lang w:val="en-GB" w:eastAsia="es-ES"/>
           <w14:ligatures w14:val="none"/>
         </w:rPr>
         <w:t>Show shop</w:t>
@@ -958,23 +1027,19 @@
         </w:tabs>
         <w:jc w:val="both"/>
         <w:rPr>
-          <w:rFonts w:ascii="Cambria Math" w:eastAsia="Constantia" w:hAnsi="Cambria Math" w:cs="Browallia New"/>
-          <w:noProof/>
-          <w:kern w:val="0"/>
-          <w:sz w:val="20"/>
-          <w:szCs w:val="20"/>
-          <w:lang w:val="en-GB" w:bidi="th-TH"/>
-          <w14:ligatures w14:val="none"/>
-        </w:rPr>
-      </w:pPr>
-      <w:r>
-        <w:rPr>
-          <w:rFonts w:ascii="Cambria Math" w:eastAsia="Constantia" w:hAnsi="Cambria Math" w:cs="Browallia New"/>
-          <w:noProof/>
-          <w:kern w:val="0"/>
-          <w:sz w:val="20"/>
-          <w:szCs w:val="20"/>
-          <w:lang w:val="en-GB" w:bidi="th-TH"/>
+          <w:rFonts w:ascii="Constantia" w:eastAsia="Constantia" w:hAnsi="Constantia" w:cs="Browallia New"/>
+          <w:color w:val="595959" w:themeColor="text1" w:themeTint="A6"/>
+          <w:kern w:val="0"/>
+          <w:lang w:val="en-GB" w:eastAsia="es-ES"/>
+          <w14:ligatures w14:val="none"/>
+        </w:rPr>
+      </w:pPr>
+      <w:r>
+        <w:rPr>
+          <w:rFonts w:ascii="Constantia" w:eastAsia="Constantia" w:hAnsi="Constantia" w:cs="Browallia New"/>
+          <w:color w:val="595959" w:themeColor="text1" w:themeTint="A6"/>
+          <w:kern w:val="0"/>
+          <w:lang w:val="en-GB" w:eastAsia="es-ES"/>
           <w14:ligatures w14:val="none"/>
         </w:rPr>
         <w:t>Compute waiting time</w:t>
@@ -992,23 +1057,19 @@
         </w:tabs>
         <w:jc w:val="both"/>
         <w:rPr>
-          <w:rFonts w:ascii="Cambria Math" w:eastAsia="Constantia" w:hAnsi="Cambria Math" w:cs="Browallia New"/>
-          <w:noProof/>
-          <w:kern w:val="0"/>
-          <w:sz w:val="20"/>
-          <w:szCs w:val="20"/>
-          <w:lang w:val="en-GB" w:bidi="th-TH"/>
-          <w14:ligatures w14:val="none"/>
-        </w:rPr>
-      </w:pPr>
-      <w:r>
-        <w:rPr>
-          <w:rFonts w:ascii="Cambria Math" w:eastAsia="Constantia" w:hAnsi="Cambria Math" w:cs="Browallia New"/>
-          <w:noProof/>
-          <w:kern w:val="0"/>
-          <w:sz w:val="20"/>
-          <w:szCs w:val="20"/>
-          <w:lang w:val="en-GB" w:bidi="th-TH"/>
+          <w:rFonts w:ascii="Constantia" w:eastAsia="Constantia" w:hAnsi="Constantia" w:cs="Browallia New"/>
+          <w:color w:val="595959" w:themeColor="text1" w:themeTint="A6"/>
+          <w:kern w:val="0"/>
+          <w:lang w:val="en-GB" w:eastAsia="es-ES"/>
+          <w14:ligatures w14:val="none"/>
+        </w:rPr>
+      </w:pPr>
+      <w:r>
+        <w:rPr>
+          <w:rFonts w:ascii="Constantia" w:eastAsia="Constantia" w:hAnsi="Constantia" w:cs="Browallia New"/>
+          <w:color w:val="595959" w:themeColor="text1" w:themeTint="A6"/>
+          <w:kern w:val="0"/>
+          <w:lang w:val="en-GB" w:eastAsia="es-ES"/>
           <w14:ligatures w14:val="none"/>
         </w:rPr>
         <w:t>Add shop review</w:t>
@@ -1026,23 +1087,19 @@
         </w:tabs>
         <w:jc w:val="both"/>
         <w:rPr>
-          <w:rFonts w:ascii="Cambria Math" w:eastAsia="Constantia" w:hAnsi="Cambria Math" w:cs="Browallia New"/>
-          <w:noProof/>
-          <w:kern w:val="0"/>
-          <w:sz w:val="20"/>
-          <w:szCs w:val="20"/>
-          <w:lang w:val="en-GB" w:bidi="th-TH"/>
-          <w14:ligatures w14:val="none"/>
-        </w:rPr>
-      </w:pPr>
-      <w:r>
-        <w:rPr>
-          <w:rFonts w:ascii="Cambria Math" w:eastAsia="Constantia" w:hAnsi="Cambria Math" w:cs="Browallia New"/>
-          <w:noProof/>
-          <w:kern w:val="0"/>
-          <w:sz w:val="20"/>
-          <w:szCs w:val="20"/>
-          <w:lang w:val="en-GB" w:bidi="th-TH"/>
+          <w:rFonts w:ascii="Constantia" w:eastAsia="Constantia" w:hAnsi="Constantia" w:cs="Browallia New"/>
+          <w:color w:val="595959" w:themeColor="text1" w:themeTint="A6"/>
+          <w:kern w:val="0"/>
+          <w:lang w:val="en-GB" w:eastAsia="es-ES"/>
+          <w14:ligatures w14:val="none"/>
+        </w:rPr>
+      </w:pPr>
+      <w:r>
+        <w:rPr>
+          <w:rFonts w:ascii="Constantia" w:eastAsia="Constantia" w:hAnsi="Constantia" w:cs="Browallia New"/>
+          <w:color w:val="595959" w:themeColor="text1" w:themeTint="A6"/>
+          <w:kern w:val="0"/>
+          <w:lang w:val="en-GB" w:eastAsia="es-ES"/>
           <w14:ligatures w14:val="none"/>
         </w:rPr>
         <w:t>Generate rewards</w:t>
@@ -1055,40 +1112,34 @@
         </w:tabs>
         <w:jc w:val="both"/>
         <w:rPr>
-          <w:rFonts w:ascii="Cambria Math" w:eastAsia="Constantia" w:hAnsi="Cambria Math" w:cs="Browallia New"/>
-          <w:noProof/>
-          <w:kern w:val="0"/>
-          <w:sz w:val="20"/>
-          <w:szCs w:val="20"/>
-          <w:lang w:val="en-GB" w:bidi="th-TH"/>
-          <w14:ligatures w14:val="none"/>
-        </w:rPr>
-      </w:pPr>
-    </w:p>
-    <w:p>
-      <w:pPr>
-        <w:tabs>
-          <w:tab w:val="left" w:pos="3975"/>
-        </w:tabs>
-        <w:jc w:val="both"/>
-        <w:rPr>
-          <w:rFonts w:ascii="Cambria Math" w:eastAsia="Constantia" w:hAnsi="Cambria Math" w:cs="Browallia New"/>
-          <w:noProof/>
-          <w:kern w:val="0"/>
-          <w:sz w:val="20"/>
-          <w:szCs w:val="20"/>
-          <w:lang w:val="en-GB" w:bidi="th-TH"/>
-          <w14:ligatures w14:val="none"/>
-        </w:rPr>
-      </w:pPr>
-      <w:r>
-        <w:rPr>
-          <w:rFonts w:ascii="Cambria Math" w:eastAsia="Constantia" w:hAnsi="Cambria Math" w:cs="Browallia New"/>
-          <w:noProof/>
-          <w:kern w:val="0"/>
-          <w:sz w:val="20"/>
-          <w:szCs w:val="20"/>
-          <w:lang w:val="en-GB" w:bidi="th-TH"/>
+          <w:rFonts w:ascii="Constantia" w:eastAsia="Constantia" w:hAnsi="Constantia" w:cs="Browallia New"/>
+          <w:color w:val="595959" w:themeColor="text1" w:themeTint="A6"/>
+          <w:kern w:val="0"/>
+          <w:lang w:val="en-GB" w:eastAsia="es-ES"/>
+          <w14:ligatures w14:val="none"/>
+        </w:rPr>
+      </w:pPr>
+    </w:p>
+    <w:p>
+      <w:pPr>
+        <w:tabs>
+          <w:tab w:val="left" w:pos="3975"/>
+        </w:tabs>
+        <w:jc w:val="both"/>
+        <w:rPr>
+          <w:rFonts w:ascii="Constantia" w:eastAsia="Constantia" w:hAnsi="Constantia" w:cs="Browallia New"/>
+          <w:color w:val="595959" w:themeColor="text1" w:themeTint="A6"/>
+          <w:kern w:val="0"/>
+          <w:lang w:val="en-GB" w:eastAsia="es-ES"/>
+          <w14:ligatures w14:val="none"/>
+        </w:rPr>
+      </w:pPr>
+      <w:r>
+        <w:rPr>
+          <w:rFonts w:ascii="Constantia" w:eastAsia="Constantia" w:hAnsi="Constantia" w:cs="Browallia New"/>
+          <w:color w:val="595959" w:themeColor="text1" w:themeTint="A6"/>
+          <w:kern w:val="0"/>
+          <w:lang w:val="en-GB" w:eastAsia="es-ES"/>
           <w14:ligatures w14:val="none"/>
         </w:rPr>
         <w:t xml:space="preserve">The main functions that the shop owner should do are: </w:t>
@@ -1106,23 +1157,19 @@
         </w:tabs>
         <w:jc w:val="both"/>
         <w:rPr>
-          <w:rFonts w:ascii="Cambria Math" w:eastAsia="Constantia" w:hAnsi="Cambria Math" w:cs="Browallia New"/>
-          <w:noProof/>
-          <w:kern w:val="0"/>
-          <w:sz w:val="20"/>
-          <w:szCs w:val="20"/>
-          <w:lang w:val="en-GB" w:bidi="th-TH"/>
-          <w14:ligatures w14:val="none"/>
-        </w:rPr>
-      </w:pPr>
-      <w:r>
-        <w:rPr>
-          <w:rFonts w:ascii="Cambria Math" w:eastAsia="Constantia" w:hAnsi="Cambria Math" w:cs="Browallia New"/>
-          <w:noProof/>
-          <w:kern w:val="0"/>
-          <w:sz w:val="20"/>
-          <w:szCs w:val="20"/>
-          <w:lang w:val="en-GB" w:bidi="th-TH"/>
+          <w:rFonts w:ascii="Constantia" w:eastAsia="Constantia" w:hAnsi="Constantia" w:cs="Browallia New"/>
+          <w:color w:val="595959" w:themeColor="text1" w:themeTint="A6"/>
+          <w:kern w:val="0"/>
+          <w:lang w:val="en-GB" w:eastAsia="es-ES"/>
+          <w14:ligatures w14:val="none"/>
+        </w:rPr>
+      </w:pPr>
+      <w:r>
+        <w:rPr>
+          <w:rFonts w:ascii="Constantia" w:eastAsia="Constantia" w:hAnsi="Constantia" w:cs="Browallia New"/>
+          <w:color w:val="595959" w:themeColor="text1" w:themeTint="A6"/>
+          <w:kern w:val="0"/>
+          <w:lang w:val="en-GB" w:eastAsia="es-ES"/>
           <w14:ligatures w14:val="none"/>
         </w:rPr>
         <w:t>Add/remove customer without APP in queue</w:t>
@@ -1140,23 +1187,19 @@
         </w:tabs>
         <w:jc w:val="both"/>
         <w:rPr>
-          <w:rFonts w:ascii="Cambria Math" w:eastAsia="Constantia" w:hAnsi="Cambria Math" w:cs="Browallia New"/>
-          <w:noProof/>
-          <w:kern w:val="0"/>
-          <w:sz w:val="20"/>
-          <w:szCs w:val="20"/>
-          <w:lang w:val="en-GB" w:bidi="th-TH"/>
-          <w14:ligatures w14:val="none"/>
-        </w:rPr>
-      </w:pPr>
-      <w:r>
-        <w:rPr>
-          <w:rFonts w:ascii="Cambria Math" w:eastAsia="Constantia" w:hAnsi="Cambria Math" w:cs="Browallia New"/>
-          <w:noProof/>
-          <w:kern w:val="0"/>
-          <w:sz w:val="20"/>
-          <w:szCs w:val="20"/>
-          <w:lang w:val="en-GB" w:bidi="th-TH"/>
+          <w:rFonts w:ascii="Constantia" w:eastAsia="Constantia" w:hAnsi="Constantia" w:cs="Browallia New"/>
+          <w:color w:val="595959" w:themeColor="text1" w:themeTint="A6"/>
+          <w:kern w:val="0"/>
+          <w:lang w:val="en-GB" w:eastAsia="es-ES"/>
+          <w14:ligatures w14:val="none"/>
+        </w:rPr>
+      </w:pPr>
+      <w:r>
+        <w:rPr>
+          <w:rFonts w:ascii="Constantia" w:eastAsia="Constantia" w:hAnsi="Constantia" w:cs="Browallia New"/>
+          <w:color w:val="595959" w:themeColor="text1" w:themeTint="A6"/>
+          <w:kern w:val="0"/>
+          <w:lang w:val="en-GB" w:eastAsia="es-ES"/>
           <w14:ligatures w14:val="none"/>
         </w:rPr>
         <w:t>Count products</w:t>
@@ -1174,23 +1217,19 @@
         </w:tabs>
         <w:jc w:val="both"/>
         <w:rPr>
-          <w:rFonts w:ascii="Cambria Math" w:eastAsia="Constantia" w:hAnsi="Cambria Math" w:cs="Browallia New"/>
-          <w:noProof/>
-          <w:kern w:val="0"/>
-          <w:sz w:val="20"/>
-          <w:szCs w:val="20"/>
-          <w:lang w:val="en-GB" w:bidi="th-TH"/>
-          <w14:ligatures w14:val="none"/>
-        </w:rPr>
-      </w:pPr>
-      <w:r>
-        <w:rPr>
-          <w:rFonts w:ascii="Cambria Math" w:eastAsia="Constantia" w:hAnsi="Cambria Math" w:cs="Browallia New"/>
-          <w:noProof/>
-          <w:kern w:val="0"/>
-          <w:sz w:val="20"/>
-          <w:szCs w:val="20"/>
-          <w:lang w:val="en-GB" w:bidi="th-TH"/>
+          <w:rFonts w:ascii="Constantia" w:eastAsia="Constantia" w:hAnsi="Constantia" w:cs="Browallia New"/>
+          <w:color w:val="595959" w:themeColor="text1" w:themeTint="A6"/>
+          <w:kern w:val="0"/>
+          <w:lang w:val="en-GB" w:eastAsia="es-ES"/>
+          <w14:ligatures w14:val="none"/>
+        </w:rPr>
+      </w:pPr>
+      <w:r>
+        <w:rPr>
+          <w:rFonts w:ascii="Constantia" w:eastAsia="Constantia" w:hAnsi="Constantia" w:cs="Browallia New"/>
+          <w:color w:val="595959" w:themeColor="text1" w:themeTint="A6"/>
+          <w:kern w:val="0"/>
+          <w:lang w:val="en-GB" w:eastAsia="es-ES"/>
           <w14:ligatures w14:val="none"/>
         </w:rPr>
         <w:t>Set waiting time</w:t>
@@ -1208,23 +1247,19 @@
         </w:tabs>
         <w:jc w:val="both"/>
         <w:rPr>
-          <w:rFonts w:ascii="Cambria Math" w:eastAsia="Constantia" w:hAnsi="Cambria Math" w:cs="Browallia New"/>
-          <w:noProof/>
-          <w:kern w:val="0"/>
-          <w:sz w:val="20"/>
-          <w:szCs w:val="20"/>
-          <w:lang w:val="en-GB" w:bidi="th-TH"/>
-          <w14:ligatures w14:val="none"/>
-        </w:rPr>
-      </w:pPr>
-      <w:r>
-        <w:rPr>
-          <w:rFonts w:ascii="Cambria Math" w:eastAsia="Constantia" w:hAnsi="Cambria Math" w:cs="Browallia New"/>
-          <w:noProof/>
-          <w:kern w:val="0"/>
-          <w:sz w:val="20"/>
-          <w:szCs w:val="20"/>
-          <w:lang w:val="en-GB" w:bidi="th-TH"/>
+          <w:rFonts w:ascii="Constantia" w:eastAsia="Constantia" w:hAnsi="Constantia" w:cs="Browallia New"/>
+          <w:color w:val="595959" w:themeColor="text1" w:themeTint="A6"/>
+          <w:kern w:val="0"/>
+          <w:lang w:val="en-GB" w:eastAsia="es-ES"/>
+          <w14:ligatures w14:val="none"/>
+        </w:rPr>
+      </w:pPr>
+      <w:r>
+        <w:rPr>
+          <w:rFonts w:ascii="Constantia" w:eastAsia="Constantia" w:hAnsi="Constantia" w:cs="Browallia New"/>
+          <w:color w:val="595959" w:themeColor="text1" w:themeTint="A6"/>
+          <w:kern w:val="0"/>
+          <w:lang w:val="en-GB" w:eastAsia="es-ES"/>
           <w14:ligatures w14:val="none"/>
         </w:rPr>
         <w:t>Generate Advertisement</w:t>
@@ -1237,47 +1272,39 @@
         </w:tabs>
         <w:jc w:val="both"/>
         <w:rPr>
-          <w:rFonts w:ascii="Cambria Math" w:eastAsia="Constantia" w:hAnsi="Cambria Math" w:cs="Browallia New"/>
-          <w:noProof/>
-          <w:kern w:val="0"/>
-          <w:sz w:val="20"/>
-          <w:szCs w:val="20"/>
-          <w:lang w:val="en-GB" w:bidi="th-TH"/>
-          <w14:ligatures w14:val="none"/>
-        </w:rPr>
-      </w:pPr>
-      <w:r>
-        <w:rPr>
-          <w:rFonts w:ascii="Cambria Math" w:eastAsia="Constantia" w:hAnsi="Cambria Math" w:cs="Browallia New"/>
-          <w:noProof/>
-          <w:kern w:val="0"/>
-          <w:sz w:val="20"/>
-          <w:szCs w:val="20"/>
-          <w:lang w:val="en-GB" w:bidi="th-TH"/>
+          <w:rFonts w:ascii="Constantia" w:eastAsia="Constantia" w:hAnsi="Constantia" w:cs="Browallia New"/>
+          <w:color w:val="595959" w:themeColor="text1" w:themeTint="A6"/>
+          <w:kern w:val="0"/>
+          <w:lang w:val="en-GB" w:eastAsia="es-ES"/>
+          <w14:ligatures w14:val="none"/>
+        </w:rPr>
+      </w:pPr>
+      <w:r>
+        <w:rPr>
+          <w:rFonts w:ascii="Constantia" w:eastAsia="Constantia" w:hAnsi="Constantia" w:cs="Browallia New"/>
+          <w:color w:val="595959" w:themeColor="text1" w:themeTint="A6"/>
+          <w:kern w:val="0"/>
+          <w:lang w:val="en-GB" w:eastAsia="es-ES"/>
           <w14:ligatures w14:val="none"/>
         </w:rPr>
         <w:t>The main function</w:t>
       </w:r>
       <w:r>
         <w:rPr>
-          <w:rFonts w:ascii="Cambria Math" w:eastAsia="Constantia" w:hAnsi="Cambria Math" w:cs="Browallia New"/>
-          <w:noProof/>
-          <w:kern w:val="0"/>
-          <w:sz w:val="20"/>
-          <w:szCs w:val="20"/>
-          <w:lang w:val="en-GB" w:bidi="th-TH"/>
+          <w:rFonts w:ascii="Constantia" w:eastAsia="Constantia" w:hAnsi="Constantia" w:cs="Browallia New"/>
+          <w:color w:val="595959" w:themeColor="text1" w:themeTint="A6"/>
+          <w:kern w:val="0"/>
+          <w:lang w:val="en-GB" w:eastAsia="es-ES"/>
           <w14:ligatures w14:val="none"/>
         </w:rPr>
         <w:t>s</w:t>
       </w:r>
       <w:r>
         <w:rPr>
-          <w:rFonts w:ascii="Cambria Math" w:eastAsia="Constantia" w:hAnsi="Cambria Math" w:cs="Browallia New"/>
-          <w:noProof/>
-          <w:kern w:val="0"/>
-          <w:sz w:val="20"/>
-          <w:szCs w:val="20"/>
-          <w:lang w:val="en-GB" w:bidi="th-TH"/>
+          <w:rFonts w:ascii="Constantia" w:eastAsia="Constantia" w:hAnsi="Constantia" w:cs="Browallia New"/>
+          <w:color w:val="595959" w:themeColor="text1" w:themeTint="A6"/>
+          <w:kern w:val="0"/>
+          <w:lang w:val="en-GB" w:eastAsia="es-ES"/>
           <w14:ligatures w14:val="none"/>
         </w:rPr>
         <w:t xml:space="preserve"> that the customer should do are: </w:t>
@@ -1295,23 +1322,19 @@
         </w:tabs>
         <w:jc w:val="both"/>
         <w:rPr>
-          <w:rFonts w:ascii="Cambria Math" w:eastAsia="Constantia" w:hAnsi="Cambria Math" w:cs="Browallia New"/>
-          <w:noProof/>
-          <w:kern w:val="0"/>
-          <w:sz w:val="20"/>
-          <w:szCs w:val="20"/>
-          <w:lang w:val="en-GB" w:bidi="th-TH"/>
-          <w14:ligatures w14:val="none"/>
-        </w:rPr>
-      </w:pPr>
-      <w:r>
-        <w:rPr>
-          <w:rFonts w:ascii="Cambria Math" w:eastAsia="Constantia" w:hAnsi="Cambria Math" w:cs="Browallia New"/>
-          <w:noProof/>
-          <w:kern w:val="0"/>
-          <w:sz w:val="20"/>
-          <w:szCs w:val="20"/>
-          <w:lang w:val="en-GB" w:bidi="th-TH"/>
+          <w:rFonts w:ascii="Constantia" w:eastAsia="Constantia" w:hAnsi="Constantia" w:cs="Browallia New"/>
+          <w:color w:val="595959" w:themeColor="text1" w:themeTint="A6"/>
+          <w:kern w:val="0"/>
+          <w:lang w:val="en-GB" w:eastAsia="es-ES"/>
+          <w14:ligatures w14:val="none"/>
+        </w:rPr>
+      </w:pPr>
+      <w:r>
+        <w:rPr>
+          <w:rFonts w:ascii="Constantia" w:eastAsia="Constantia" w:hAnsi="Constantia" w:cs="Browallia New"/>
+          <w:color w:val="595959" w:themeColor="text1" w:themeTint="A6"/>
+          <w:kern w:val="0"/>
+          <w:lang w:val="en-GB" w:eastAsia="es-ES"/>
           <w14:ligatures w14:val="none"/>
         </w:rPr>
         <w:t>Select shop</w:t>
@@ -1329,23 +1352,19 @@
         </w:tabs>
         <w:jc w:val="both"/>
         <w:rPr>
-          <w:rFonts w:ascii="Cambria Math" w:eastAsia="Constantia" w:hAnsi="Cambria Math" w:cs="Browallia New"/>
-          <w:noProof/>
-          <w:kern w:val="0"/>
-          <w:sz w:val="20"/>
-          <w:szCs w:val="20"/>
-          <w:lang w:val="en-GB" w:bidi="th-TH"/>
-          <w14:ligatures w14:val="none"/>
-        </w:rPr>
-      </w:pPr>
-      <w:r>
-        <w:rPr>
-          <w:rFonts w:ascii="Cambria Math" w:eastAsia="Constantia" w:hAnsi="Cambria Math" w:cs="Browallia New"/>
-          <w:noProof/>
-          <w:kern w:val="0"/>
-          <w:sz w:val="20"/>
-          <w:szCs w:val="20"/>
-          <w:lang w:val="en-GB" w:bidi="th-TH"/>
+          <w:rFonts w:ascii="Constantia" w:eastAsia="Constantia" w:hAnsi="Constantia" w:cs="Browallia New"/>
+          <w:color w:val="595959" w:themeColor="text1" w:themeTint="A6"/>
+          <w:kern w:val="0"/>
+          <w:lang w:val="en-GB" w:eastAsia="es-ES"/>
+          <w14:ligatures w14:val="none"/>
+        </w:rPr>
+      </w:pPr>
+      <w:r>
+        <w:rPr>
+          <w:rFonts w:ascii="Constantia" w:eastAsia="Constantia" w:hAnsi="Constantia" w:cs="Browallia New"/>
+          <w:color w:val="595959" w:themeColor="text1" w:themeTint="A6"/>
+          <w:kern w:val="0"/>
+          <w:lang w:val="en-GB" w:eastAsia="es-ES"/>
           <w14:ligatures w14:val="none"/>
         </w:rPr>
         <w:t>Select time slot</w:t>
@@ -1363,23 +1382,19 @@
         </w:tabs>
         <w:jc w:val="both"/>
         <w:rPr>
-          <w:rFonts w:ascii="Cambria Math" w:eastAsia="Constantia" w:hAnsi="Cambria Math" w:cs="Browallia New"/>
-          <w:noProof/>
-          <w:kern w:val="0"/>
-          <w:sz w:val="20"/>
-          <w:szCs w:val="20"/>
-          <w:lang w:val="en-GB" w:bidi="th-TH"/>
-          <w14:ligatures w14:val="none"/>
-        </w:rPr>
-      </w:pPr>
-      <w:r>
-        <w:rPr>
-          <w:rFonts w:ascii="Cambria Math" w:eastAsia="Constantia" w:hAnsi="Cambria Math" w:cs="Browallia New"/>
-          <w:noProof/>
-          <w:kern w:val="0"/>
-          <w:sz w:val="20"/>
-          <w:szCs w:val="20"/>
-          <w:lang w:val="en-GB" w:bidi="th-TH"/>
+          <w:rFonts w:ascii="Constantia" w:eastAsia="Constantia" w:hAnsi="Constantia" w:cs="Browallia New"/>
+          <w:color w:val="595959" w:themeColor="text1" w:themeTint="A6"/>
+          <w:kern w:val="0"/>
+          <w:lang w:val="en-GB" w:eastAsia="es-ES"/>
+          <w14:ligatures w14:val="none"/>
+        </w:rPr>
+      </w:pPr>
+      <w:r>
+        <w:rPr>
+          <w:rFonts w:ascii="Constantia" w:eastAsia="Constantia" w:hAnsi="Constantia" w:cs="Browallia New"/>
+          <w:color w:val="595959" w:themeColor="text1" w:themeTint="A6"/>
+          <w:kern w:val="0"/>
+          <w:lang w:val="en-GB" w:eastAsia="es-ES"/>
           <w14:ligatures w14:val="none"/>
         </w:rPr>
         <w:t>See queue</w:t>
@@ -1397,23 +1412,19 @@
         </w:tabs>
         <w:jc w:val="both"/>
         <w:rPr>
-          <w:rFonts w:ascii="Cambria Math" w:eastAsia="Constantia" w:hAnsi="Cambria Math" w:cs="Browallia New"/>
-          <w:noProof/>
-          <w:kern w:val="0"/>
-          <w:sz w:val="20"/>
-          <w:szCs w:val="20"/>
-          <w:lang w:val="en-GB" w:bidi="th-TH"/>
-          <w14:ligatures w14:val="none"/>
-        </w:rPr>
-      </w:pPr>
-      <w:r>
-        <w:rPr>
-          <w:rFonts w:ascii="Cambria Math" w:eastAsia="Constantia" w:hAnsi="Cambria Math" w:cs="Browallia New"/>
-          <w:noProof/>
-          <w:kern w:val="0"/>
-          <w:sz w:val="20"/>
-          <w:szCs w:val="20"/>
-          <w:lang w:val="en-GB" w:bidi="th-TH"/>
+          <w:rFonts w:ascii="Constantia" w:eastAsia="Constantia" w:hAnsi="Constantia" w:cs="Browallia New"/>
+          <w:color w:val="595959" w:themeColor="text1" w:themeTint="A6"/>
+          <w:kern w:val="0"/>
+          <w:lang w:val="en-GB" w:eastAsia="es-ES"/>
+          <w14:ligatures w14:val="none"/>
+        </w:rPr>
+      </w:pPr>
+      <w:r>
+        <w:rPr>
+          <w:rFonts w:ascii="Constantia" w:eastAsia="Constantia" w:hAnsi="Constantia" w:cs="Browallia New"/>
+          <w:color w:val="595959" w:themeColor="text1" w:themeTint="A6"/>
+          <w:kern w:val="0"/>
+          <w:lang w:val="en-GB" w:eastAsia="es-ES"/>
           <w14:ligatures w14:val="none"/>
         </w:rPr>
         <w:t>Add/remove from wishlist</w:t>
@@ -1431,23 +1442,19 @@
         </w:tabs>
         <w:jc w:val="both"/>
         <w:rPr>
-          <w:rFonts w:ascii="Cambria Math" w:eastAsia="Constantia" w:hAnsi="Cambria Math" w:cs="Browallia New"/>
-          <w:noProof/>
-          <w:kern w:val="0"/>
-          <w:sz w:val="20"/>
-          <w:szCs w:val="20"/>
-          <w:lang w:val="en-GB" w:bidi="th-TH"/>
-          <w14:ligatures w14:val="none"/>
-        </w:rPr>
-      </w:pPr>
-      <w:r>
-        <w:rPr>
-          <w:rFonts w:ascii="Cambria Math" w:eastAsia="Constantia" w:hAnsi="Cambria Math" w:cs="Browallia New"/>
-          <w:noProof/>
-          <w:kern w:val="0"/>
-          <w:sz w:val="20"/>
-          <w:szCs w:val="20"/>
-          <w:lang w:val="en-GB" w:bidi="th-TH"/>
+          <w:rFonts w:ascii="Constantia" w:eastAsia="Constantia" w:hAnsi="Constantia" w:cs="Browallia New"/>
+          <w:color w:val="595959" w:themeColor="text1" w:themeTint="A6"/>
+          <w:kern w:val="0"/>
+          <w:lang w:val="en-GB" w:eastAsia="es-ES"/>
+          <w14:ligatures w14:val="none"/>
+        </w:rPr>
+      </w:pPr>
+      <w:r>
+        <w:rPr>
+          <w:rFonts w:ascii="Constantia" w:eastAsia="Constantia" w:hAnsi="Constantia" w:cs="Browallia New"/>
+          <w:color w:val="595959" w:themeColor="text1" w:themeTint="A6"/>
+          <w:kern w:val="0"/>
+          <w:lang w:val="en-GB" w:eastAsia="es-ES"/>
           <w14:ligatures w14:val="none"/>
         </w:rPr>
         <w:t>See purchased list</w:t>
@@ -1460,23 +1467,19 @@
         </w:tabs>
         <w:jc w:val="both"/>
         <w:rPr>
-          <w:rFonts w:ascii="Cambria Math" w:eastAsia="Constantia" w:hAnsi="Cambria Math" w:cs="Browallia New"/>
-          <w:noProof/>
-          <w:kern w:val="0"/>
-          <w:sz w:val="20"/>
-          <w:szCs w:val="20"/>
-          <w:lang w:val="en-GB" w:bidi="th-TH"/>
-          <w14:ligatures w14:val="none"/>
-        </w:rPr>
-      </w:pPr>
-      <w:r>
-        <w:rPr>
-          <w:rFonts w:ascii="Cambria Math" w:eastAsia="Constantia" w:hAnsi="Cambria Math" w:cs="Browallia New"/>
-          <w:noProof/>
-          <w:kern w:val="0"/>
-          <w:sz w:val="20"/>
-          <w:szCs w:val="20"/>
-          <w:lang w:val="en-GB" w:bidi="th-TH"/>
+          <w:rFonts w:ascii="Constantia" w:eastAsia="Constantia" w:hAnsi="Constantia" w:cs="Browallia New"/>
+          <w:color w:val="595959" w:themeColor="text1" w:themeTint="A6"/>
+          <w:kern w:val="0"/>
+          <w:lang w:val="en-GB" w:eastAsia="es-ES"/>
+          <w14:ligatures w14:val="none"/>
+        </w:rPr>
+      </w:pPr>
+      <w:r>
+        <w:rPr>
+          <w:rFonts w:ascii="Constantia" w:eastAsia="Constantia" w:hAnsi="Constantia" w:cs="Browallia New"/>
+          <w:color w:val="595959" w:themeColor="text1" w:themeTint="A6"/>
+          <w:kern w:val="0"/>
+          <w:lang w:val="en-GB" w:eastAsia="es-ES"/>
           <w14:ligatures w14:val="none"/>
         </w:rPr>
         <w:t>The main functions that the GPS system should do are:</w:t>
@@ -1494,23 +1497,19 @@
         </w:tabs>
         <w:jc w:val="both"/>
         <w:rPr>
-          <w:rFonts w:ascii="Cambria Math" w:eastAsia="Constantia" w:hAnsi="Cambria Math" w:cs="Browallia New"/>
-          <w:noProof/>
-          <w:kern w:val="0"/>
-          <w:sz w:val="20"/>
-          <w:szCs w:val="20"/>
-          <w:lang w:val="en-GB" w:bidi="th-TH"/>
-          <w14:ligatures w14:val="none"/>
-        </w:rPr>
-      </w:pPr>
-      <w:r>
-        <w:rPr>
-          <w:rFonts w:ascii="Cambria Math" w:eastAsia="Constantia" w:hAnsi="Cambria Math" w:cs="Browallia New"/>
-          <w:noProof/>
-          <w:kern w:val="0"/>
-          <w:sz w:val="20"/>
-          <w:szCs w:val="20"/>
-          <w:lang w:val="en-GB" w:bidi="th-TH"/>
+          <w:rFonts w:ascii="Constantia" w:eastAsia="Constantia" w:hAnsi="Constantia" w:cs="Browallia New"/>
+          <w:color w:val="595959" w:themeColor="text1" w:themeTint="A6"/>
+          <w:kern w:val="0"/>
+          <w:lang w:val="en-GB" w:eastAsia="es-ES"/>
+          <w14:ligatures w14:val="none"/>
+        </w:rPr>
+      </w:pPr>
+      <w:r>
+        <w:rPr>
+          <w:rFonts w:ascii="Constantia" w:eastAsia="Constantia" w:hAnsi="Constantia" w:cs="Browallia New"/>
+          <w:color w:val="595959" w:themeColor="text1" w:themeTint="A6"/>
+          <w:kern w:val="0"/>
+          <w:lang w:val="en-GB" w:eastAsia="es-ES"/>
           <w14:ligatures w14:val="none"/>
         </w:rPr>
         <w:t>Guide the client to the desired shop</w:t>
@@ -1528,23 +1527,19 @@
         </w:tabs>
         <w:jc w:val="both"/>
         <w:rPr>
-          <w:rFonts w:ascii="Cambria Math" w:eastAsia="Constantia" w:hAnsi="Cambria Math" w:cs="Browallia New"/>
-          <w:noProof/>
-          <w:kern w:val="0"/>
-          <w:sz w:val="20"/>
-          <w:szCs w:val="20"/>
-          <w:lang w:val="en-GB" w:bidi="th-TH"/>
-          <w14:ligatures w14:val="none"/>
-        </w:rPr>
-      </w:pPr>
-      <w:r>
-        <w:rPr>
-          <w:rFonts w:ascii="Cambria Math" w:eastAsia="Constantia" w:hAnsi="Cambria Math" w:cs="Browallia New"/>
-          <w:noProof/>
-          <w:kern w:val="0"/>
-          <w:sz w:val="20"/>
-          <w:szCs w:val="20"/>
-          <w:lang w:val="en-GB" w:bidi="th-TH"/>
+          <w:rFonts w:ascii="Constantia" w:eastAsia="Constantia" w:hAnsi="Constantia" w:cs="Browallia New"/>
+          <w:color w:val="595959" w:themeColor="text1" w:themeTint="A6"/>
+          <w:kern w:val="0"/>
+          <w:lang w:val="en-GB" w:eastAsia="es-ES"/>
+          <w14:ligatures w14:val="none"/>
+        </w:rPr>
+      </w:pPr>
+      <w:r>
+        <w:rPr>
+          <w:rFonts w:ascii="Constantia" w:eastAsia="Constantia" w:hAnsi="Constantia" w:cs="Browallia New"/>
+          <w:color w:val="595959" w:themeColor="text1" w:themeTint="A6"/>
+          <w:kern w:val="0"/>
+          <w:lang w:val="en-GB" w:eastAsia="es-ES"/>
           <w14:ligatures w14:val="none"/>
         </w:rPr>
         <w:t>Track the customer position</w:t>
@@ -1557,23 +1552,19 @@
         </w:tabs>
         <w:jc w:val="both"/>
         <w:rPr>
-          <w:rFonts w:ascii="Cambria Math" w:eastAsia="Constantia" w:hAnsi="Cambria Math" w:cs="Browallia New"/>
-          <w:noProof/>
-          <w:kern w:val="0"/>
-          <w:sz w:val="20"/>
-          <w:szCs w:val="20"/>
-          <w:lang w:val="en-GB" w:bidi="th-TH"/>
-          <w14:ligatures w14:val="none"/>
-        </w:rPr>
-      </w:pPr>
-      <w:r>
-        <w:rPr>
-          <w:rFonts w:ascii="Cambria Math" w:eastAsia="Constantia" w:hAnsi="Cambria Math" w:cs="Browallia New"/>
-          <w:noProof/>
-          <w:kern w:val="0"/>
-          <w:sz w:val="20"/>
-          <w:szCs w:val="20"/>
-          <w:lang w:val="en-GB" w:bidi="th-TH"/>
+          <w:rFonts w:ascii="Constantia" w:eastAsia="Constantia" w:hAnsi="Constantia" w:cs="Browallia New"/>
+          <w:color w:val="595959" w:themeColor="text1" w:themeTint="A6"/>
+          <w:kern w:val="0"/>
+          <w:lang w:val="en-GB" w:eastAsia="es-ES"/>
+          <w14:ligatures w14:val="none"/>
+        </w:rPr>
+      </w:pPr>
+      <w:r>
+        <w:rPr>
+          <w:rFonts w:ascii="Constantia" w:eastAsia="Constantia" w:hAnsi="Constantia" w:cs="Browallia New"/>
+          <w:color w:val="595959" w:themeColor="text1" w:themeTint="A6"/>
+          <w:kern w:val="0"/>
+          <w:lang w:val="en-GB" w:eastAsia="es-ES"/>
           <w14:ligatures w14:val="none"/>
         </w:rPr>
         <w:t>Main components of our system:</w:t>
@@ -1591,23 +1582,19 @@
         </w:tabs>
         <w:jc w:val="both"/>
         <w:rPr>
-          <w:rFonts w:ascii="Cambria Math" w:eastAsia="Constantia" w:hAnsi="Cambria Math" w:cs="Browallia New"/>
-          <w:noProof/>
-          <w:kern w:val="0"/>
-          <w:sz w:val="20"/>
-          <w:szCs w:val="20"/>
-          <w:lang w:val="en-GB" w:bidi="th-TH"/>
-          <w14:ligatures w14:val="none"/>
-        </w:rPr>
-      </w:pPr>
-      <w:r>
-        <w:rPr>
-          <w:rFonts w:ascii="Cambria Math" w:eastAsia="Constantia" w:hAnsi="Cambria Math" w:cs="Browallia New"/>
-          <w:noProof/>
-          <w:kern w:val="0"/>
-          <w:sz w:val="20"/>
-          <w:szCs w:val="20"/>
-          <w:lang w:val="en-GB" w:bidi="th-TH"/>
+          <w:rFonts w:ascii="Constantia" w:eastAsia="Constantia" w:hAnsi="Constantia" w:cs="Browallia New"/>
+          <w:color w:val="595959" w:themeColor="text1" w:themeTint="A6"/>
+          <w:kern w:val="0"/>
+          <w:lang w:val="en-GB" w:eastAsia="es-ES"/>
+          <w14:ligatures w14:val="none"/>
+        </w:rPr>
+      </w:pPr>
+      <w:r>
+        <w:rPr>
+          <w:rFonts w:ascii="Constantia" w:eastAsia="Constantia" w:hAnsi="Constantia" w:cs="Browallia New"/>
+          <w:color w:val="595959" w:themeColor="text1" w:themeTint="A6"/>
+          <w:kern w:val="0"/>
+          <w:lang w:val="en-GB" w:eastAsia="es-ES"/>
           <w14:ligatures w14:val="none"/>
         </w:rPr>
         <w:t>UserGUI</w:t>
@@ -1625,23 +1612,19 @@
         </w:tabs>
         <w:jc w:val="both"/>
         <w:rPr>
-          <w:rFonts w:ascii="Cambria Math" w:eastAsia="Constantia" w:hAnsi="Cambria Math" w:cs="Browallia New"/>
-          <w:noProof/>
-          <w:kern w:val="0"/>
-          <w:sz w:val="20"/>
-          <w:szCs w:val="20"/>
-          <w:lang w:val="en-GB" w:bidi="th-TH"/>
-          <w14:ligatures w14:val="none"/>
-        </w:rPr>
-      </w:pPr>
-      <w:r>
-        <w:rPr>
-          <w:rFonts w:ascii="Cambria Math" w:eastAsia="Constantia" w:hAnsi="Cambria Math" w:cs="Browallia New"/>
-          <w:noProof/>
-          <w:kern w:val="0"/>
-          <w:sz w:val="20"/>
-          <w:szCs w:val="20"/>
-          <w:lang w:val="en-GB" w:bidi="th-TH"/>
+          <w:rFonts w:ascii="Constantia" w:eastAsia="Constantia" w:hAnsi="Constantia" w:cs="Browallia New"/>
+          <w:color w:val="595959" w:themeColor="text1" w:themeTint="A6"/>
+          <w:kern w:val="0"/>
+          <w:lang w:val="en-GB" w:eastAsia="es-ES"/>
+          <w14:ligatures w14:val="none"/>
+        </w:rPr>
+      </w:pPr>
+      <w:r>
+        <w:rPr>
+          <w:rFonts w:ascii="Constantia" w:eastAsia="Constantia" w:hAnsi="Constantia" w:cs="Browallia New"/>
+          <w:color w:val="595959" w:themeColor="text1" w:themeTint="A6"/>
+          <w:kern w:val="0"/>
+          <w:lang w:val="en-GB" w:eastAsia="es-ES"/>
           <w14:ligatures w14:val="none"/>
         </w:rPr>
         <w:t>CustomerGUI</w:t>
@@ -1659,50 +1642,22 @@
         </w:tabs>
         <w:jc w:val="both"/>
         <w:rPr>
-          <w:rFonts w:ascii="Cambria Math" w:eastAsia="Constantia" w:hAnsi="Cambria Math" w:cs="Browallia New"/>
-          <w:noProof/>
-          <w:kern w:val="0"/>
-          <w:sz w:val="20"/>
-          <w:szCs w:val="20"/>
-          <w:lang w:bidi="th-TH"/>
-          <w14:ligatures w14:val="none"/>
-        </w:rPr>
-      </w:pPr>
-      <w:r>
-        <w:rPr>
-          <w:rFonts w:ascii="Cambria Math" w:eastAsia="Constantia" w:hAnsi="Cambria Math" w:cs="Browallia New"/>
-          <w:noProof/>
-          <w:kern w:val="0"/>
-          <w:sz w:val="20"/>
-          <w:szCs w:val="20"/>
-          <w:lang w:bidi="th-TH"/>
-          <w14:ligatures w14:val="none"/>
-        </w:rPr>
-        <w:t>ShopownerGUI (nb servono tutte e tre separate perchè se sei un c</w:t>
-      </w:r>
-      <w:r>
-        <w:rPr>
-          <w:rFonts w:ascii="Cambria Math" w:eastAsia="Constantia" w:hAnsi="Cambria Math" w:cs="Browallia New"/>
-          <w:noProof/>
-          <w:kern w:val="0"/>
-          <w:sz w:val="20"/>
-          <w:szCs w:val="20"/>
-          <w:lang w:bidi="th-TH"/>
-          <w14:ligatures w14:val="none"/>
-        </w:rPr>
-        <w:t>ustomer puoi fare delle azioni tipo vedere i negozi con determinati bottoni, se sei uno shopowner puoi fare altre azioni con un altro tipo di interfaccia grafica</w:t>
-      </w:r>
-      <w:r>
-        <w:rPr>
-          <w:rFonts w:ascii="Cambria Math" w:eastAsia="Constantia" w:hAnsi="Cambria Math" w:cs="Browallia New"/>
-          <w:noProof/>
-          <w:kern w:val="0"/>
-          <w:sz w:val="20"/>
-          <w:szCs w:val="20"/>
-          <w:lang w:bidi="th-TH"/>
-          <w14:ligatures w14:val="none"/>
-        </w:rPr>
-        <w:t>)</w:t>
+          <w:rFonts w:ascii="Constantia" w:eastAsia="Constantia" w:hAnsi="Constantia" w:cs="Browallia New"/>
+          <w:color w:val="595959" w:themeColor="text1" w:themeTint="A6"/>
+          <w:kern w:val="0"/>
+          <w:lang w:val="en-GB" w:eastAsia="es-ES"/>
+          <w14:ligatures w14:val="none"/>
+        </w:rPr>
+      </w:pPr>
+      <w:r>
+        <w:rPr>
+          <w:rFonts w:ascii="Constantia" w:eastAsia="Constantia" w:hAnsi="Constantia" w:cs="Browallia New"/>
+          <w:color w:val="595959" w:themeColor="text1" w:themeTint="A6"/>
+          <w:kern w:val="0"/>
+          <w:lang w:val="en-GB" w:eastAsia="es-ES"/>
+          <w14:ligatures w14:val="none"/>
+        </w:rPr>
+        <w:t>ShopownerGUI (nb servono tutte e tre separate perchè se sei un customer puoi fare delle azioni tipo vedere i negozi con determinati bottoni, se sei uno shopowner puoi fare altre azioni con un altro tipo di interfaccia grafica)</w:t>
       </w:r>
     </w:p>
     <w:p>
@@ -1717,23 +1672,19 @@
         </w:tabs>
         <w:jc w:val="both"/>
         <w:rPr>
-          <w:rFonts w:ascii="Cambria Math" w:eastAsia="Constantia" w:hAnsi="Cambria Math" w:cs="Browallia New"/>
-          <w:noProof/>
-          <w:kern w:val="0"/>
-          <w:sz w:val="20"/>
-          <w:szCs w:val="20"/>
-          <w:lang w:bidi="th-TH"/>
-          <w14:ligatures w14:val="none"/>
-        </w:rPr>
-      </w:pPr>
-      <w:r>
-        <w:rPr>
-          <w:rFonts w:ascii="Cambria Math" w:eastAsia="Constantia" w:hAnsi="Cambria Math" w:cs="Browallia New"/>
-          <w:noProof/>
-          <w:kern w:val="0"/>
-          <w:sz w:val="20"/>
-          <w:szCs w:val="20"/>
-          <w:lang w:bidi="th-TH"/>
+          <w:rFonts w:ascii="Constantia" w:eastAsia="Constantia" w:hAnsi="Constantia" w:cs="Browallia New"/>
+          <w:color w:val="595959" w:themeColor="text1" w:themeTint="A6"/>
+          <w:kern w:val="0"/>
+          <w:lang w:val="en-GB" w:eastAsia="es-ES"/>
+          <w14:ligatures w14:val="none"/>
+        </w:rPr>
+      </w:pPr>
+      <w:r>
+        <w:rPr>
+          <w:rFonts w:ascii="Constantia" w:eastAsia="Constantia" w:hAnsi="Constantia" w:cs="Browallia New"/>
+          <w:color w:val="595959" w:themeColor="text1" w:themeTint="A6"/>
+          <w:kern w:val="0"/>
+          <w:lang w:val="en-GB" w:eastAsia="es-ES"/>
           <w14:ligatures w14:val="none"/>
         </w:rPr>
         <w:t>Dispatcher_customer</w:t>
@@ -1751,23 +1702,19 @@
         </w:tabs>
         <w:jc w:val="both"/>
         <w:rPr>
-          <w:rFonts w:ascii="Cambria Math" w:eastAsia="Constantia" w:hAnsi="Cambria Math" w:cs="Browallia New"/>
-          <w:noProof/>
-          <w:kern w:val="0"/>
-          <w:sz w:val="20"/>
-          <w:szCs w:val="20"/>
-          <w:lang w:bidi="th-TH"/>
-          <w14:ligatures w14:val="none"/>
-        </w:rPr>
-      </w:pPr>
-      <w:r>
-        <w:rPr>
-          <w:rFonts w:ascii="Cambria Math" w:eastAsia="Constantia" w:hAnsi="Cambria Math" w:cs="Browallia New"/>
-          <w:noProof/>
-          <w:kern w:val="0"/>
-          <w:sz w:val="20"/>
-          <w:szCs w:val="20"/>
-          <w:lang w:bidi="th-TH"/>
+          <w:rFonts w:ascii="Constantia" w:eastAsia="Constantia" w:hAnsi="Constantia" w:cs="Browallia New"/>
+          <w:color w:val="595959" w:themeColor="text1" w:themeTint="A6"/>
+          <w:kern w:val="0"/>
+          <w:lang w:val="en-GB" w:eastAsia="es-ES"/>
+          <w14:ligatures w14:val="none"/>
+        </w:rPr>
+      </w:pPr>
+      <w:r>
+        <w:rPr>
+          <w:rFonts w:ascii="Constantia" w:eastAsia="Constantia" w:hAnsi="Constantia" w:cs="Browallia New"/>
+          <w:color w:val="595959" w:themeColor="text1" w:themeTint="A6"/>
+          <w:kern w:val="0"/>
+          <w:lang w:val="en-GB" w:eastAsia="es-ES"/>
           <w14:ligatures w14:val="none"/>
         </w:rPr>
         <w:t>Dispatcher_shopowner</w:t>
@@ -1785,23 +1732,19 @@
         </w:tabs>
         <w:jc w:val="both"/>
         <w:rPr>
-          <w:rFonts w:ascii="Cambria Math" w:eastAsia="Constantia" w:hAnsi="Cambria Math" w:cs="Browallia New"/>
-          <w:noProof/>
-          <w:kern w:val="0"/>
-          <w:sz w:val="20"/>
-          <w:szCs w:val="20"/>
-          <w:lang w:bidi="th-TH"/>
-          <w14:ligatures w14:val="none"/>
-        </w:rPr>
-      </w:pPr>
-      <w:r>
-        <w:rPr>
-          <w:rFonts w:ascii="Cambria Math" w:eastAsia="Constantia" w:hAnsi="Cambria Math" w:cs="Browallia New"/>
-          <w:noProof/>
-          <w:kern w:val="0"/>
-          <w:sz w:val="20"/>
-          <w:szCs w:val="20"/>
-          <w:lang w:bidi="th-TH"/>
+          <w:rFonts w:ascii="Constantia" w:eastAsia="Constantia" w:hAnsi="Constantia" w:cs="Browallia New"/>
+          <w:color w:val="595959" w:themeColor="text1" w:themeTint="A6"/>
+          <w:kern w:val="0"/>
+          <w:lang w:val="en-GB" w:eastAsia="es-ES"/>
+          <w14:ligatures w14:val="none"/>
+        </w:rPr>
+      </w:pPr>
+      <w:r>
+        <w:rPr>
+          <w:rFonts w:ascii="Constantia" w:eastAsia="Constantia" w:hAnsi="Constantia" w:cs="Browallia New"/>
+          <w:color w:val="595959" w:themeColor="text1" w:themeTint="A6"/>
+          <w:kern w:val="0"/>
+          <w:lang w:val="en-GB" w:eastAsia="es-ES"/>
           <w14:ligatures w14:val="none"/>
         </w:rPr>
         <w:t>Booking_manager</w:t>
@@ -1819,23 +1762,19 @@
         </w:tabs>
         <w:jc w:val="both"/>
         <w:rPr>
-          <w:rFonts w:ascii="Cambria Math" w:eastAsia="Constantia" w:hAnsi="Cambria Math" w:cs="Browallia New"/>
-          <w:noProof/>
-          <w:kern w:val="0"/>
-          <w:sz w:val="20"/>
-          <w:szCs w:val="20"/>
-          <w:lang w:bidi="th-TH"/>
-          <w14:ligatures w14:val="none"/>
-        </w:rPr>
-      </w:pPr>
-      <w:r>
-        <w:rPr>
-          <w:rFonts w:ascii="Cambria Math" w:eastAsia="Constantia" w:hAnsi="Cambria Math" w:cs="Browallia New"/>
-          <w:noProof/>
-          <w:kern w:val="0"/>
-          <w:sz w:val="20"/>
-          <w:szCs w:val="20"/>
-          <w:lang w:bidi="th-TH"/>
+          <w:rFonts w:ascii="Constantia" w:eastAsia="Constantia" w:hAnsi="Constantia" w:cs="Browallia New"/>
+          <w:color w:val="595959" w:themeColor="text1" w:themeTint="A6"/>
+          <w:kern w:val="0"/>
+          <w:lang w:val="en-GB" w:eastAsia="es-ES"/>
+          <w14:ligatures w14:val="none"/>
+        </w:rPr>
+      </w:pPr>
+      <w:r>
+        <w:rPr>
+          <w:rFonts w:ascii="Constantia" w:eastAsia="Constantia" w:hAnsi="Constantia" w:cs="Browallia New"/>
+          <w:color w:val="595959" w:themeColor="text1" w:themeTint="A6"/>
+          <w:kern w:val="0"/>
+          <w:lang w:val="en-GB" w:eastAsia="es-ES"/>
           <w14:ligatures w14:val="none"/>
         </w:rPr>
         <w:t>Queue_manager</w:t>
@@ -1853,25 +1792,22 @@
         </w:tabs>
         <w:jc w:val="both"/>
         <w:rPr>
-          <w:rFonts w:ascii="Cambria Math" w:eastAsia="Constantia" w:hAnsi="Cambria Math" w:cs="Browallia New"/>
-          <w:noProof/>
-          <w:kern w:val="0"/>
-          <w:sz w:val="20"/>
-          <w:szCs w:val="20"/>
-          <w:lang w:bidi="th-TH"/>
-          <w14:ligatures w14:val="none"/>
-        </w:rPr>
-      </w:pPr>
-      <w:r>
-        <w:rPr>
-          <w:rFonts w:ascii="Cambria Math" w:eastAsia="Constantia" w:hAnsi="Cambria Math" w:cs="Browallia New"/>
-          <w:noProof/>
-          <w:kern w:val="0"/>
-          <w:sz w:val="20"/>
-          <w:szCs w:val="20"/>
-          <w:lang w:bidi="th-TH"/>
-          <w14:ligatures w14:val="none"/>
-        </w:rPr>
+          <w:rFonts w:ascii="Constantia" w:eastAsia="Constantia" w:hAnsi="Constantia" w:cs="Browallia New"/>
+          <w:color w:val="595959" w:themeColor="text1" w:themeTint="A6"/>
+          <w:kern w:val="0"/>
+          <w:lang w:val="en-GB" w:eastAsia="es-ES"/>
+          <w14:ligatures w14:val="none"/>
+        </w:rPr>
+      </w:pPr>
+      <w:r>
+        <w:rPr>
+          <w:rFonts w:ascii="Constantia" w:eastAsia="Constantia" w:hAnsi="Constantia" w:cs="Browallia New"/>
+          <w:color w:val="595959" w:themeColor="text1" w:themeTint="A6"/>
+          <w:kern w:val="0"/>
+          <w:lang w:val="en-GB" w:eastAsia="es-ES"/>
+          <w14:ligatures w14:val="none"/>
+        </w:rPr>
+        <w:lastRenderedPageBreak/>
         <w:t>QR_manager</w:t>
       </w:r>
     </w:p>
@@ -1887,27 +1823,279 @@
         </w:tabs>
         <w:jc w:val="both"/>
         <w:rPr>
-          <w:rFonts w:ascii="Cambria Math" w:eastAsia="Constantia" w:hAnsi="Cambria Math" w:cs="Browallia New"/>
-          <w:noProof/>
-          <w:kern w:val="0"/>
-          <w:sz w:val="20"/>
-          <w:szCs w:val="20"/>
-          <w:lang w:bidi="th-TH"/>
-          <w14:ligatures w14:val="none"/>
-        </w:rPr>
-      </w:pPr>
-      <w:r>
-        <w:rPr>
-          <w:rFonts w:ascii="Cambria Math" w:eastAsia="Constantia" w:hAnsi="Cambria Math" w:cs="Browallia New"/>
-          <w:noProof/>
-          <w:kern w:val="0"/>
-          <w:sz w:val="20"/>
-          <w:szCs w:val="20"/>
-          <w:lang w:bidi="th-TH"/>
+          <w:rFonts w:ascii="Constantia" w:eastAsia="Constantia" w:hAnsi="Constantia" w:cs="Browallia New"/>
+          <w:color w:val="595959" w:themeColor="text1" w:themeTint="A6"/>
+          <w:kern w:val="0"/>
+          <w:lang w:val="en-GB" w:eastAsia="es-ES"/>
+          <w14:ligatures w14:val="none"/>
+        </w:rPr>
+      </w:pPr>
+      <w:r>
+        <w:rPr>
+          <w:rFonts w:ascii="Constantia" w:eastAsia="Constantia" w:hAnsi="Constantia" w:cs="Browallia New"/>
+          <w:color w:val="595959" w:themeColor="text1" w:themeTint="A6"/>
+          <w:kern w:val="0"/>
+          <w:lang w:val="en-GB" w:eastAsia="es-ES"/>
           <w14:ligatures w14:val="none"/>
         </w:rPr>
         <w:t>GPS_system</w:t>
       </w:r>
+    </w:p>
+    <w:p>
+      <w:pPr>
+        <w:tabs>
+          <w:tab w:val="left" w:pos="3975"/>
+        </w:tabs>
+        <w:jc w:val="both"/>
+        <w:rPr>
+          <w:rFonts w:ascii="Constantia" w:eastAsia="Constantia" w:hAnsi="Constantia" w:cs="Browallia New"/>
+          <w:color w:val="595959" w:themeColor="text1" w:themeTint="A6"/>
+          <w:kern w:val="0"/>
+          <w:lang w:val="en-GB" w:eastAsia="es-ES"/>
+          <w14:ligatures w14:val="none"/>
+        </w:rPr>
+      </w:pPr>
+      <w:r>
+        <w:rPr>
+          <w:rFonts w:ascii="Constantia" w:eastAsia="Constantia" w:hAnsi="Constantia" w:cs="Browallia New"/>
+          <w:color w:val="595959" w:themeColor="text1" w:themeTint="A6"/>
+          <w:kern w:val="0"/>
+          <w:highlight w:val="yellow"/>
+          <w:lang w:val="en-GB" w:eastAsia="es-ES"/>
+          <w14:ligatures w14:val="none"/>
+        </w:rPr>
+        <w:t>From</w:t>
+      </w:r>
+      <w:r>
+        <w:rPr>
+          <w:rFonts w:ascii="Constantia" w:eastAsia="Constantia" w:hAnsi="Constantia" w:cs="Browallia New"/>
+          <w:color w:val="595959" w:themeColor="text1" w:themeTint="A6"/>
+          <w:kern w:val="0"/>
+          <w:highlight w:val="yellow"/>
+          <w:lang w:val="en-GB" w:eastAsia="es-ES"/>
+          <w14:ligatures w14:val="none"/>
+        </w:rPr>
+        <w:t xml:space="preserve"> the CustomerGUI we are able to oversee also the classes of the QR, the Shop and the TimeSlot: to ease the reading of the diagram, these relationships are not reported</w:t>
+      </w:r>
+      <w:r>
+        <w:rPr>
+          <w:rFonts w:ascii="Constantia" w:eastAsia="Constantia" w:hAnsi="Constantia" w:cs="Browallia New"/>
+          <w:color w:val="595959" w:themeColor="text1" w:themeTint="A6"/>
+          <w:kern w:val="0"/>
+          <w:lang w:val="en-GB" w:eastAsia="es-ES"/>
+          <w14:ligatures w14:val="none"/>
+        </w:rPr>
+        <w:t>.</w:t>
+      </w:r>
+    </w:p>
+    <w:p>
+      <w:pPr>
+        <w:tabs>
+          <w:tab w:val="left" w:pos="3975"/>
+        </w:tabs>
+        <w:jc w:val="both"/>
+        <w:rPr>
+          <w:rFonts w:ascii="Constantia" w:eastAsia="Constantia" w:hAnsi="Constantia" w:cs="Browallia New"/>
+          <w:color w:val="595959" w:themeColor="text1" w:themeTint="A6"/>
+          <w:kern w:val="0"/>
+          <w:lang w:val="en-GB" w:eastAsia="es-ES"/>
+          <w14:ligatures w14:val="none"/>
+        </w:rPr>
+      </w:pPr>
+      <w:r>
+        <w:rPr>
+          <w:rFonts w:ascii="Constantia" w:eastAsia="Constantia" w:hAnsi="Constantia" w:cs="Browallia New"/>
+          <w:color w:val="595959" w:themeColor="text1" w:themeTint="A6"/>
+          <w:kern w:val="0"/>
+          <w:highlight w:val="yellow"/>
+          <w:lang w:val="en-GB" w:eastAsia="es-ES"/>
+          <w14:ligatures w14:val="none"/>
+        </w:rPr>
+        <w:t>From the ShopOwnerGUI we can scan the QR</w:t>
+      </w:r>
+      <w:r>
+        <w:rPr>
+          <w:rFonts w:ascii="Constantia" w:eastAsia="Constantia" w:hAnsi="Constantia" w:cs="Browallia New"/>
+          <w:color w:val="595959" w:themeColor="text1" w:themeTint="A6"/>
+          <w:kern w:val="0"/>
+          <w:highlight w:val="yellow"/>
+          <w:lang w:val="en-GB" w:eastAsia="es-ES"/>
+          <w14:ligatures w14:val="none"/>
+        </w:rPr>
+        <w:t xml:space="preserve"> and see our advertisements</w:t>
+      </w:r>
+      <w:r>
+        <w:rPr>
+          <w:rFonts w:ascii="Constantia" w:eastAsia="Constantia" w:hAnsi="Constantia" w:cs="Browallia New"/>
+          <w:color w:val="595959" w:themeColor="text1" w:themeTint="A6"/>
+          <w:kern w:val="0"/>
+          <w:highlight w:val="yellow"/>
+          <w:lang w:val="en-GB" w:eastAsia="es-ES"/>
+          <w14:ligatures w14:val="none"/>
+        </w:rPr>
+        <w:t xml:space="preserve">: </w:t>
+      </w:r>
+      <w:r>
+        <w:rPr>
+          <w:rFonts w:ascii="Constantia" w:eastAsia="Constantia" w:hAnsi="Constantia" w:cs="Browallia New"/>
+          <w:color w:val="595959" w:themeColor="text1" w:themeTint="A6"/>
+          <w:kern w:val="0"/>
+          <w:highlight w:val="yellow"/>
+          <w:lang w:val="en-GB" w:eastAsia="es-ES"/>
+          <w14:ligatures w14:val="none"/>
+        </w:rPr>
+        <w:t>to ease the reading of the diagram, th</w:t>
+      </w:r>
+      <w:r>
+        <w:rPr>
+          <w:rFonts w:ascii="Constantia" w:eastAsia="Constantia" w:hAnsi="Constantia" w:cs="Browallia New"/>
+          <w:color w:val="595959" w:themeColor="text1" w:themeTint="A6"/>
+          <w:kern w:val="0"/>
+          <w:highlight w:val="yellow"/>
+          <w:lang w:val="en-GB" w:eastAsia="es-ES"/>
+          <w14:ligatures w14:val="none"/>
+        </w:rPr>
+        <w:t>is</w:t>
+      </w:r>
+      <w:r>
+        <w:rPr>
+          <w:rFonts w:ascii="Constantia" w:eastAsia="Constantia" w:hAnsi="Constantia" w:cs="Browallia New"/>
+          <w:color w:val="595959" w:themeColor="text1" w:themeTint="A6"/>
+          <w:kern w:val="0"/>
+          <w:highlight w:val="yellow"/>
+          <w:lang w:val="en-GB" w:eastAsia="es-ES"/>
+          <w14:ligatures w14:val="none"/>
+        </w:rPr>
+        <w:t xml:space="preserve"> relationship </w:t>
+      </w:r>
+      <w:r>
+        <w:rPr>
+          <w:rFonts w:ascii="Constantia" w:eastAsia="Constantia" w:hAnsi="Constantia" w:cs="Browallia New"/>
+          <w:color w:val="595959" w:themeColor="text1" w:themeTint="A6"/>
+          <w:kern w:val="0"/>
+          <w:highlight w:val="yellow"/>
+          <w:lang w:val="en-GB" w:eastAsia="es-ES"/>
+          <w14:ligatures w14:val="none"/>
+        </w:rPr>
+        <w:t>is</w:t>
+      </w:r>
+      <w:r>
+        <w:rPr>
+          <w:rFonts w:ascii="Constantia" w:eastAsia="Constantia" w:hAnsi="Constantia" w:cs="Browallia New"/>
+          <w:color w:val="595959" w:themeColor="text1" w:themeTint="A6"/>
+          <w:kern w:val="0"/>
+          <w:highlight w:val="yellow"/>
+          <w:lang w:val="en-GB" w:eastAsia="es-ES"/>
+          <w14:ligatures w14:val="none"/>
+        </w:rPr>
+        <w:t xml:space="preserve"> not reported.</w:t>
+      </w:r>
+    </w:p>
+    <w:p>
+      <w:pPr>
+        <w:tabs>
+          <w:tab w:val="left" w:pos="3975"/>
+        </w:tabs>
+        <w:jc w:val="both"/>
+        <w:rPr>
+          <w:rFonts w:ascii="Constantia" w:eastAsia="Constantia" w:hAnsi="Constantia" w:cs="Browallia New"/>
+          <w:color w:val="595959"/>
+          <w:kern w:val="0"/>
+          <w:lang w:val="en-GB" w:eastAsia="es-ES"/>
+          <w14:ligatures w14:val="none"/>
+        </w:rPr>
+      </w:pPr>
+    </w:p>
+    <w:p>
+      <w:pPr>
+        <w:tabs>
+          <w:tab w:val="left" w:pos="3975"/>
+        </w:tabs>
+        <w:jc w:val="both"/>
+        <w:rPr>
+          <w:rFonts w:ascii="Constantia" w:eastAsia="Constantia" w:hAnsi="Constantia" w:cs="Browallia New"/>
+          <w:color w:val="595959"/>
+          <w:kern w:val="0"/>
+          <w:lang w:eastAsia="es-ES"/>
+          <w14:ligatures w14:val="none"/>
+        </w:rPr>
+      </w:pPr>
+      <w:r>
+        <w:rPr>
+          <w:rFonts w:ascii="Constantia" w:eastAsia="Constantia" w:hAnsi="Constantia" w:cs="Browallia New"/>
+          <w:color w:val="595959"/>
+          <w:kern w:val="0"/>
+          <w:highlight w:val="yellow"/>
+          <w:lang w:eastAsia="es-ES"/>
+          <w14:ligatures w14:val="none"/>
+        </w:rPr>
+        <w:t>Ho connesso UserGUI  a usersubscription; ho connesso customer GUI a Whishlist, Purchaselist, Shop e QR con relazione diretta. Rossi però non li connetteva. Li domanderei se le connessioni sono corrette al prossimo meeting</w:t>
+      </w:r>
+      <w:r>
+        <w:rPr>
+          <w:rFonts w:ascii="Constantia" w:eastAsia="Constantia" w:hAnsi="Constantia" w:cs="Browallia New"/>
+          <w:color w:val="595959"/>
+          <w:kern w:val="0"/>
+          <w:lang w:eastAsia="es-ES"/>
+          <w14:ligatures w14:val="none"/>
+        </w:rPr>
+        <w:t>. Ho connesso ShopOwnerGUI a shop e product.</w:t>
+      </w:r>
+    </w:p>
+    <w:p>
+      <w:pPr>
+        <w:tabs>
+          <w:tab w:val="left" w:pos="3975"/>
+        </w:tabs>
+        <w:jc w:val="both"/>
+        <w:rPr>
+          <w:rFonts w:ascii="Constantia" w:eastAsia="Constantia" w:hAnsi="Constantia" w:cs="Browallia New"/>
+          <w:color w:val="595959"/>
+          <w:kern w:val="0"/>
+          <w:lang w:val="en-US" w:eastAsia="es-ES"/>
+          <w14:ligatures w14:val="none"/>
+        </w:rPr>
+      </w:pPr>
+      <w:r>
+        <w:rPr>
+          <w:rFonts w:ascii="Constantia" w:eastAsia="Constantia" w:hAnsi="Constantia" w:cs="Browallia New"/>
+          <w:color w:val="595959"/>
+          <w:kern w:val="0"/>
+          <w:lang w:val="en-US" w:eastAsia="es-ES"/>
+          <w14:ligatures w14:val="none"/>
+        </w:rPr>
+        <w:t>Connettere ShopOwnerGUI, CustomerGUI a UserSubscription???</w:t>
+      </w:r>
+    </w:p>
+    <w:p>
+      <w:pPr>
+        <w:tabs>
+          <w:tab w:val="left" w:pos="3975"/>
+        </w:tabs>
+        <w:jc w:val="both"/>
+        <w:rPr>
+          <w:rFonts w:ascii="Constantia" w:eastAsia="Constantia" w:hAnsi="Constantia" w:cs="Browallia New"/>
+          <w:color w:val="595959"/>
+          <w:kern w:val="0"/>
+          <w:lang w:val="en-US" w:eastAsia="es-ES"/>
+          <w14:ligatures w14:val="none"/>
+        </w:rPr>
+      </w:pPr>
+    </w:p>
+    <w:p>
+      <w:pPr>
+        <w:tabs>
+          <w:tab w:val="left" w:pos="3975"/>
+        </w:tabs>
+        <w:jc w:val="both"/>
+        <w:rPr>
+          <w:rFonts w:ascii="Constantia" w:eastAsia="Constantia" w:hAnsi="Constantia" w:cs="Browallia New"/>
+          <w:color w:val="595959"/>
+          <w:kern w:val="0"/>
+          <w:lang w:val="en-US" w:eastAsia="es-ES"/>
+          <w14:ligatures w14:val="none"/>
+        </w:rPr>
+      </w:pPr>
     </w:p>
     <w:sectPr>
       <w:pgSz w:w="11906" w:h="16838"/>

</xml_diff>

<commit_message>
Begginning UML archtectural presentation
</commit_message>
<xml_diff>
--- a/Documents/3. Design/UML Architectural.docx
+++ b/Documents/3. Design/UML Architectural.docx
@@ -2035,29 +2035,257 @@
           <w:lang w:val="en-GB" w:eastAsia="es-ES"/>
           <w14:ligatures w14:val="none"/>
         </w:rPr>
-        <w:t xml:space="preserve">graphic interface for the User. It is differentiated from the Customer and Shop Owner GUI since in our app the user can be of these two types and </w:t>
-      </w:r>
-      <w:proofErr w:type="gramStart"/>
-      <w:r>
-        <w:rPr>
-          <w:rFonts w:ascii="Constantia" w:eastAsia="Constantia" w:hAnsi="Constantia" w:cs="Browallia New"/>
-          <w:color w:val="595959"/>
-          <w:kern w:val="0"/>
-          <w:lang w:val="en-GB" w:eastAsia="es-ES"/>
-          <w14:ligatures w14:val="none"/>
-        </w:rPr>
-        <w:t>thus</w:t>
-      </w:r>
-      <w:proofErr w:type="gramEnd"/>
-      <w:r>
-        <w:rPr>
-          <w:rFonts w:ascii="Constantia" w:eastAsia="Constantia" w:hAnsi="Constantia" w:cs="Browallia New"/>
-          <w:color w:val="595959"/>
-          <w:kern w:val="0"/>
-          <w:lang w:val="en-GB" w:eastAsia="es-ES"/>
-          <w14:ligatures w14:val="none"/>
-        </w:rPr>
-        <w:t xml:space="preserve"> he will have a different GUI according to the typology of user (Customer or Shop Owner) he chooses.</w:t>
+        <w:t>graphic interface for the User. It is differentiated from the Customer and Shop Owner GUI since in our app the user can be of these two types and thus he will have a different GUI according to the typology of user (Customer or Shop Owner) he chooses.</w:t>
+      </w:r>
+      <w:r>
+        <w:rPr>
+          <w:rFonts w:ascii="Constantia" w:eastAsia="Constantia" w:hAnsi="Constantia" w:cs="Browallia New"/>
+          <w:color w:val="595959"/>
+          <w:kern w:val="0"/>
+          <w:lang w:val="en-GB" w:eastAsia="es-ES"/>
+          <w14:ligatures w14:val="none"/>
+        </w:rPr>
+        <w:t xml:space="preserve"> </w:t>
+      </w:r>
+      <w:r>
+        <w:rPr>
+          <w:rFonts w:ascii="Constantia" w:eastAsia="Constantia" w:hAnsi="Constantia" w:cs="Browallia New"/>
+          <w:color w:val="595959"/>
+          <w:kern w:val="0"/>
+          <w:lang w:val="en-GB" w:eastAsia="es-ES"/>
+          <w14:ligatures w14:val="none"/>
+        </w:rPr>
+        <w:t xml:space="preserve">The User GUI is characterized by the methods </w:t>
+      </w:r>
+      <w:proofErr w:type="spellStart"/>
+      <w:r>
+        <w:rPr>
+          <w:rFonts w:ascii="Constantia" w:eastAsia="Constantia" w:hAnsi="Constantia" w:cs="Browallia New"/>
+          <w:color w:val="595959"/>
+          <w:kern w:val="0"/>
+          <w:lang w:val="en-GB" w:eastAsia="es-ES"/>
+          <w14:ligatures w14:val="none"/>
+        </w:rPr>
+        <w:t>User_login</w:t>
+      </w:r>
+      <w:proofErr w:type="spellEnd"/>
+      <w:r>
+        <w:rPr>
+          <w:rFonts w:ascii="Constantia" w:eastAsia="Constantia" w:hAnsi="Constantia" w:cs="Browallia New"/>
+          <w:color w:val="595959"/>
+          <w:kern w:val="0"/>
+          <w:lang w:val="en-GB" w:eastAsia="es-ES"/>
+          <w14:ligatures w14:val="none"/>
+        </w:rPr>
+        <w:t xml:space="preserve">, </w:t>
+      </w:r>
+      <w:proofErr w:type="spellStart"/>
+      <w:r>
+        <w:rPr>
+          <w:rFonts w:ascii="Constantia" w:eastAsia="Constantia" w:hAnsi="Constantia" w:cs="Browallia New"/>
+          <w:color w:val="595959"/>
+          <w:kern w:val="0"/>
+          <w:lang w:val="en-GB" w:eastAsia="es-ES"/>
+          <w14:ligatures w14:val="none"/>
+        </w:rPr>
+        <w:t>User_logout</w:t>
+      </w:r>
+      <w:proofErr w:type="spellEnd"/>
+      <w:r>
+        <w:rPr>
+          <w:rFonts w:ascii="Constantia" w:eastAsia="Constantia" w:hAnsi="Constantia" w:cs="Browallia New"/>
+          <w:color w:val="595959"/>
+          <w:kern w:val="0"/>
+          <w:lang w:val="en-GB" w:eastAsia="es-ES"/>
+          <w14:ligatures w14:val="none"/>
+        </w:rPr>
+        <w:t xml:space="preserve"> and </w:t>
+      </w:r>
+      <w:proofErr w:type="spellStart"/>
+      <w:r>
+        <w:rPr>
+          <w:rFonts w:ascii="Constantia" w:eastAsia="Constantia" w:hAnsi="Constantia" w:cs="Browallia New"/>
+          <w:color w:val="595959"/>
+          <w:kern w:val="0"/>
+          <w:lang w:val="en-GB" w:eastAsia="es-ES"/>
+          <w14:ligatures w14:val="none"/>
+        </w:rPr>
+        <w:t>User_registration</w:t>
+      </w:r>
+      <w:proofErr w:type="spellEnd"/>
+      <w:r>
+        <w:rPr>
+          <w:rFonts w:ascii="Constantia" w:eastAsia="Constantia" w:hAnsi="Constantia" w:cs="Browallia New"/>
+          <w:color w:val="595959"/>
+          <w:kern w:val="0"/>
+          <w:lang w:val="en-GB" w:eastAsia="es-ES"/>
+          <w14:ligatures w14:val="none"/>
+        </w:rPr>
+        <w:t xml:space="preserve"> which allow the user to login and register in the </w:t>
+      </w:r>
+      <w:proofErr w:type="spellStart"/>
+      <w:r>
+        <w:rPr>
+          <w:rFonts w:ascii="Constantia" w:eastAsia="Constantia" w:hAnsi="Constantia" w:cs="Browallia New"/>
+          <w:color w:val="595959"/>
+          <w:kern w:val="0"/>
+          <w:lang w:val="en-GB" w:eastAsia="es-ES"/>
+          <w14:ligatures w14:val="none"/>
+        </w:rPr>
+        <w:t>Iqueue</w:t>
+      </w:r>
+      <w:proofErr w:type="spellEnd"/>
+      <w:r>
+        <w:rPr>
+          <w:rFonts w:ascii="Constantia" w:eastAsia="Constantia" w:hAnsi="Constantia" w:cs="Browallia New"/>
+          <w:color w:val="595959"/>
+          <w:kern w:val="0"/>
+          <w:lang w:val="en-GB" w:eastAsia="es-ES"/>
+          <w14:ligatures w14:val="none"/>
+        </w:rPr>
+        <w:t xml:space="preserve"> app respectively. Focusing on the </w:t>
+      </w:r>
+      <w:proofErr w:type="spellStart"/>
+      <w:r>
+        <w:rPr>
+          <w:rFonts w:ascii="Constantia" w:eastAsia="Constantia" w:hAnsi="Constantia" w:cs="Browallia New"/>
+          <w:color w:val="595959"/>
+          <w:kern w:val="0"/>
+          <w:lang w:val="en-GB" w:eastAsia="es-ES"/>
+          <w14:ligatures w14:val="none"/>
+        </w:rPr>
+        <w:t>User_registration</w:t>
+      </w:r>
+      <w:proofErr w:type="spellEnd"/>
+      <w:r>
+        <w:rPr>
+          <w:rFonts w:ascii="Constantia" w:eastAsia="Constantia" w:hAnsi="Constantia" w:cs="Browallia New"/>
+          <w:color w:val="595959"/>
+          <w:kern w:val="0"/>
+          <w:lang w:val="en-GB" w:eastAsia="es-ES"/>
+          <w14:ligatures w14:val="none"/>
+        </w:rPr>
+        <w:t xml:space="preserve">(in </w:t>
+      </w:r>
+      <w:proofErr w:type="spellStart"/>
+      <w:r>
+        <w:rPr>
+          <w:rFonts w:ascii="Constantia" w:eastAsia="Constantia" w:hAnsi="Constantia" w:cs="Browallia New"/>
+          <w:color w:val="595959"/>
+          <w:kern w:val="0"/>
+          <w:lang w:val="en-GB" w:eastAsia="es-ES"/>
+          <w14:ligatures w14:val="none"/>
+        </w:rPr>
+        <w:t>Name:String</w:t>
+      </w:r>
+      <w:proofErr w:type="spellEnd"/>
+      <w:r>
+        <w:rPr>
+          <w:rFonts w:ascii="Constantia" w:eastAsia="Constantia" w:hAnsi="Constantia" w:cs="Browallia New"/>
+          <w:color w:val="595959"/>
+          <w:kern w:val="0"/>
+          <w:lang w:val="en-GB" w:eastAsia="es-ES"/>
+          <w14:ligatures w14:val="none"/>
+        </w:rPr>
+        <w:t xml:space="preserve">, in </w:t>
+      </w:r>
+      <w:proofErr w:type="spellStart"/>
+      <w:r>
+        <w:rPr>
+          <w:rFonts w:ascii="Constantia" w:eastAsia="Constantia" w:hAnsi="Constantia" w:cs="Browallia New"/>
+          <w:color w:val="595959"/>
+          <w:kern w:val="0"/>
+          <w:lang w:val="en-GB" w:eastAsia="es-ES"/>
+          <w14:ligatures w14:val="none"/>
+        </w:rPr>
+        <w:t>Surname:String</w:t>
+      </w:r>
+      <w:proofErr w:type="spellEnd"/>
+      <w:r>
+        <w:rPr>
+          <w:rFonts w:ascii="Constantia" w:eastAsia="Constantia" w:hAnsi="Constantia" w:cs="Browallia New"/>
+          <w:color w:val="595959"/>
+          <w:kern w:val="0"/>
+          <w:lang w:val="en-GB" w:eastAsia="es-ES"/>
+          <w14:ligatures w14:val="none"/>
+        </w:rPr>
+        <w:t xml:space="preserve">, in </w:t>
+      </w:r>
+      <w:proofErr w:type="spellStart"/>
+      <w:r>
+        <w:rPr>
+          <w:rFonts w:ascii="Constantia" w:eastAsia="Constantia" w:hAnsi="Constantia" w:cs="Browallia New"/>
+          <w:color w:val="595959"/>
+          <w:kern w:val="0"/>
+          <w:lang w:val="en-GB" w:eastAsia="es-ES"/>
+          <w14:ligatures w14:val="none"/>
+        </w:rPr>
+        <w:t>Birthday:Date</w:t>
+      </w:r>
+      <w:proofErr w:type="spellEnd"/>
+      <w:r>
+        <w:rPr>
+          <w:rFonts w:ascii="Constantia" w:eastAsia="Constantia" w:hAnsi="Constantia" w:cs="Browallia New"/>
+          <w:color w:val="595959"/>
+          <w:kern w:val="0"/>
+          <w:lang w:val="en-GB" w:eastAsia="es-ES"/>
+          <w14:ligatures w14:val="none"/>
+        </w:rPr>
+        <w:t xml:space="preserve">, in </w:t>
+      </w:r>
+      <w:proofErr w:type="spellStart"/>
+      <w:r>
+        <w:rPr>
+          <w:rFonts w:ascii="Constantia" w:eastAsia="Constantia" w:hAnsi="Constantia" w:cs="Browallia New"/>
+          <w:color w:val="595959"/>
+          <w:kern w:val="0"/>
+          <w:lang w:val="en-GB" w:eastAsia="es-ES"/>
+          <w14:ligatures w14:val="none"/>
+        </w:rPr>
+        <w:t>Email:String</w:t>
+      </w:r>
+      <w:proofErr w:type="spellEnd"/>
+      <w:r>
+        <w:rPr>
+          <w:rFonts w:ascii="Constantia" w:eastAsia="Constantia" w:hAnsi="Constantia" w:cs="Browallia New"/>
+          <w:color w:val="595959"/>
+          <w:kern w:val="0"/>
+          <w:lang w:val="en-GB" w:eastAsia="es-ES"/>
+          <w14:ligatures w14:val="none"/>
+        </w:rPr>
+        <w:t xml:space="preserve">, in </w:t>
+      </w:r>
+      <w:proofErr w:type="spellStart"/>
+      <w:r>
+        <w:rPr>
+          <w:rFonts w:ascii="Constantia" w:eastAsia="Constantia" w:hAnsi="Constantia" w:cs="Browallia New"/>
+          <w:color w:val="595959"/>
+          <w:kern w:val="0"/>
+          <w:lang w:val="en-GB" w:eastAsia="es-ES"/>
+          <w14:ligatures w14:val="none"/>
+        </w:rPr>
+        <w:t>Password:String</w:t>
+      </w:r>
+      <w:proofErr w:type="spellEnd"/>
+      <w:r>
+        <w:rPr>
+          <w:rFonts w:ascii="Constantia" w:eastAsia="Constantia" w:hAnsi="Constantia" w:cs="Browallia New"/>
+          <w:color w:val="595959"/>
+          <w:kern w:val="0"/>
+          <w:lang w:val="en-GB" w:eastAsia="es-ES"/>
+          <w14:ligatures w14:val="none"/>
+        </w:rPr>
+        <w:t>)</w:t>
+      </w:r>
+      <w:r>
+        <w:rPr>
+          <w:rFonts w:ascii="Constantia" w:eastAsia="Constantia" w:hAnsi="Constantia" w:cs="Browallia New"/>
+          <w:color w:val="595959"/>
+          <w:kern w:val="0"/>
+          <w:lang w:val="en-GB" w:eastAsia="es-ES"/>
+          <w14:ligatures w14:val="none"/>
+        </w:rPr>
+        <w:t>, means that the user should give as input its name, surname, birthday, email address and password to register.</w:t>
       </w:r>
     </w:p>
     <w:p>
@@ -2145,281 +2373,7 @@
           <w:lang w:val="en-GB" w:eastAsia="es-ES"/>
           <w14:ligatures w14:val="none"/>
         </w:rPr>
-        <w:t xml:space="preserve">It is characterized by the id of the customer, the </w:t>
-      </w:r>
-      <w:proofErr w:type="gramStart"/>
-      <w:r>
-        <w:rPr>
-          <w:rFonts w:ascii="Constantia" w:eastAsia="Constantia" w:hAnsi="Constantia" w:cs="Browallia New"/>
-          <w:color w:val="595959"/>
-          <w:kern w:val="0"/>
-          <w:lang w:val="en-GB" w:eastAsia="es-ES"/>
-          <w14:ligatures w14:val="none"/>
-        </w:rPr>
-        <w:t>position</w:t>
-      </w:r>
-      <w:proofErr w:type="gramEnd"/>
-      <w:r>
-        <w:rPr>
-          <w:rFonts w:ascii="Constantia" w:eastAsia="Constantia" w:hAnsi="Constantia" w:cs="Browallia New"/>
-          <w:color w:val="595959"/>
-          <w:kern w:val="0"/>
-          <w:lang w:val="en-GB" w:eastAsia="es-ES"/>
-          <w14:ligatures w14:val="none"/>
-        </w:rPr>
-        <w:t xml:space="preserve"> and the rewards he has received. The User GUI is characterized by the methods </w:t>
-      </w:r>
-      <w:proofErr w:type="spellStart"/>
-      <w:r>
-        <w:rPr>
-          <w:rFonts w:ascii="Constantia" w:eastAsia="Constantia" w:hAnsi="Constantia" w:cs="Browallia New"/>
-          <w:color w:val="595959"/>
-          <w:kern w:val="0"/>
-          <w:lang w:val="en-GB" w:eastAsia="es-ES"/>
-          <w14:ligatures w14:val="none"/>
-        </w:rPr>
-        <w:t>User_login</w:t>
-      </w:r>
-      <w:proofErr w:type="spellEnd"/>
-      <w:r>
-        <w:rPr>
-          <w:rFonts w:ascii="Constantia" w:eastAsia="Constantia" w:hAnsi="Constantia" w:cs="Browallia New"/>
-          <w:color w:val="595959"/>
-          <w:kern w:val="0"/>
-          <w:lang w:val="en-GB" w:eastAsia="es-ES"/>
-          <w14:ligatures w14:val="none"/>
-        </w:rPr>
-        <w:t xml:space="preserve">, </w:t>
-      </w:r>
-      <w:proofErr w:type="spellStart"/>
-      <w:r>
-        <w:rPr>
-          <w:rFonts w:ascii="Constantia" w:eastAsia="Constantia" w:hAnsi="Constantia" w:cs="Browallia New"/>
-          <w:color w:val="595959"/>
-          <w:kern w:val="0"/>
-          <w:lang w:val="en-GB" w:eastAsia="es-ES"/>
-          <w14:ligatures w14:val="none"/>
-        </w:rPr>
-        <w:t>User_logout</w:t>
-      </w:r>
-      <w:proofErr w:type="spellEnd"/>
-      <w:r>
-        <w:rPr>
-          <w:rFonts w:ascii="Constantia" w:eastAsia="Constantia" w:hAnsi="Constantia" w:cs="Browallia New"/>
-          <w:color w:val="595959"/>
-          <w:kern w:val="0"/>
-          <w:lang w:val="en-GB" w:eastAsia="es-ES"/>
-          <w14:ligatures w14:val="none"/>
-        </w:rPr>
-        <w:t xml:space="preserve"> and </w:t>
-      </w:r>
-      <w:proofErr w:type="spellStart"/>
-      <w:r>
-        <w:rPr>
-          <w:rFonts w:ascii="Constantia" w:eastAsia="Constantia" w:hAnsi="Constantia" w:cs="Browallia New"/>
-          <w:color w:val="595959"/>
-          <w:kern w:val="0"/>
-          <w:lang w:val="en-GB" w:eastAsia="es-ES"/>
-          <w14:ligatures w14:val="none"/>
-        </w:rPr>
-        <w:t>User_registration</w:t>
-      </w:r>
-      <w:proofErr w:type="spellEnd"/>
-      <w:r>
-        <w:rPr>
-          <w:rFonts w:ascii="Constantia" w:eastAsia="Constantia" w:hAnsi="Constantia" w:cs="Browallia New"/>
-          <w:color w:val="595959"/>
-          <w:kern w:val="0"/>
-          <w:lang w:val="en-GB" w:eastAsia="es-ES"/>
-          <w14:ligatures w14:val="none"/>
-        </w:rPr>
-        <w:t xml:space="preserve"> which allow the user to login and register in the </w:t>
-      </w:r>
-      <w:proofErr w:type="spellStart"/>
-      <w:r>
-        <w:rPr>
-          <w:rFonts w:ascii="Constantia" w:eastAsia="Constantia" w:hAnsi="Constantia" w:cs="Browallia New"/>
-          <w:color w:val="595959"/>
-          <w:kern w:val="0"/>
-          <w:lang w:val="en-GB" w:eastAsia="es-ES"/>
-          <w14:ligatures w14:val="none"/>
-        </w:rPr>
-        <w:t>Iqueue</w:t>
-      </w:r>
-      <w:proofErr w:type="spellEnd"/>
-      <w:r>
-        <w:rPr>
-          <w:rFonts w:ascii="Constantia" w:eastAsia="Constantia" w:hAnsi="Constantia" w:cs="Browallia New"/>
-          <w:color w:val="595959"/>
-          <w:kern w:val="0"/>
-          <w:lang w:val="en-GB" w:eastAsia="es-ES"/>
-          <w14:ligatures w14:val="none"/>
-        </w:rPr>
-        <w:t xml:space="preserve"> app respectively. Focusing on the </w:t>
-      </w:r>
-      <w:proofErr w:type="spellStart"/>
-      <w:r>
-        <w:rPr>
-          <w:rFonts w:ascii="Constantia" w:eastAsia="Constantia" w:hAnsi="Constantia" w:cs="Browallia New"/>
-          <w:color w:val="595959"/>
-          <w:kern w:val="0"/>
-          <w:lang w:val="en-GB" w:eastAsia="es-ES"/>
-          <w14:ligatures w14:val="none"/>
-        </w:rPr>
-        <w:t>User_</w:t>
-      </w:r>
-      <w:proofErr w:type="gramStart"/>
-      <w:r>
-        <w:rPr>
-          <w:rFonts w:ascii="Constantia" w:eastAsia="Constantia" w:hAnsi="Constantia" w:cs="Browallia New"/>
-          <w:color w:val="595959"/>
-          <w:kern w:val="0"/>
-          <w:lang w:val="en-GB" w:eastAsia="es-ES"/>
-          <w14:ligatures w14:val="none"/>
-        </w:rPr>
-        <w:t>registration</w:t>
-      </w:r>
-      <w:proofErr w:type="spellEnd"/>
-      <w:r>
-        <w:rPr>
-          <w:rFonts w:ascii="Constantia" w:eastAsia="Constantia" w:hAnsi="Constantia" w:cs="Browallia New"/>
-          <w:color w:val="595959"/>
-          <w:kern w:val="0"/>
-          <w:lang w:val="en-GB" w:eastAsia="es-ES"/>
-          <w14:ligatures w14:val="none"/>
-        </w:rPr>
-        <w:t>(</w:t>
-      </w:r>
-      <w:proofErr w:type="gramEnd"/>
-      <w:r>
-        <w:rPr>
-          <w:rFonts w:ascii="Constantia" w:eastAsia="Constantia" w:hAnsi="Constantia" w:cs="Browallia New"/>
-          <w:color w:val="595959"/>
-          <w:kern w:val="0"/>
-          <w:lang w:val="en-GB" w:eastAsia="es-ES"/>
-          <w14:ligatures w14:val="none"/>
-        </w:rPr>
-        <w:t xml:space="preserve">in </w:t>
-      </w:r>
-      <w:proofErr w:type="spellStart"/>
-      <w:r>
-        <w:rPr>
-          <w:rFonts w:ascii="Constantia" w:eastAsia="Constantia" w:hAnsi="Constantia" w:cs="Browallia New"/>
-          <w:color w:val="595959"/>
-          <w:kern w:val="0"/>
-          <w:lang w:val="en-GB" w:eastAsia="es-ES"/>
-          <w14:ligatures w14:val="none"/>
-        </w:rPr>
-        <w:t>Name:String</w:t>
-      </w:r>
-      <w:proofErr w:type="spellEnd"/>
-      <w:r>
-        <w:rPr>
-          <w:rFonts w:ascii="Constantia" w:eastAsia="Constantia" w:hAnsi="Constantia" w:cs="Browallia New"/>
-          <w:color w:val="595959"/>
-          <w:kern w:val="0"/>
-          <w:lang w:val="en-GB" w:eastAsia="es-ES"/>
-          <w14:ligatures w14:val="none"/>
-        </w:rPr>
-        <w:t xml:space="preserve">, in </w:t>
-      </w:r>
-      <w:proofErr w:type="spellStart"/>
-      <w:r>
-        <w:rPr>
-          <w:rFonts w:ascii="Constantia" w:eastAsia="Constantia" w:hAnsi="Constantia" w:cs="Browallia New"/>
-          <w:color w:val="595959"/>
-          <w:kern w:val="0"/>
-          <w:lang w:val="en-GB" w:eastAsia="es-ES"/>
-          <w14:ligatures w14:val="none"/>
-        </w:rPr>
-        <w:t>Surname:String</w:t>
-      </w:r>
-      <w:proofErr w:type="spellEnd"/>
-      <w:r>
-        <w:rPr>
-          <w:rFonts w:ascii="Constantia" w:eastAsia="Constantia" w:hAnsi="Constantia" w:cs="Browallia New"/>
-          <w:color w:val="595959"/>
-          <w:kern w:val="0"/>
-          <w:lang w:val="en-GB" w:eastAsia="es-ES"/>
-          <w14:ligatures w14:val="none"/>
-        </w:rPr>
-        <w:t xml:space="preserve">, in </w:t>
-      </w:r>
-      <w:proofErr w:type="spellStart"/>
-      <w:r>
-        <w:rPr>
-          <w:rFonts w:ascii="Constantia" w:eastAsia="Constantia" w:hAnsi="Constantia" w:cs="Browallia New"/>
-          <w:color w:val="595959"/>
-          <w:kern w:val="0"/>
-          <w:lang w:val="en-GB" w:eastAsia="es-ES"/>
-          <w14:ligatures w14:val="none"/>
-        </w:rPr>
-        <w:t>Birthday:Date</w:t>
-      </w:r>
-      <w:proofErr w:type="spellEnd"/>
-      <w:r>
-        <w:rPr>
-          <w:rFonts w:ascii="Constantia" w:eastAsia="Constantia" w:hAnsi="Constantia" w:cs="Browallia New"/>
-          <w:color w:val="595959"/>
-          <w:kern w:val="0"/>
-          <w:lang w:val="en-GB" w:eastAsia="es-ES"/>
-          <w14:ligatures w14:val="none"/>
-        </w:rPr>
-        <w:t xml:space="preserve">, in </w:t>
-      </w:r>
-      <w:proofErr w:type="spellStart"/>
-      <w:r>
-        <w:rPr>
-          <w:rFonts w:ascii="Constantia" w:eastAsia="Constantia" w:hAnsi="Constantia" w:cs="Browallia New"/>
-          <w:color w:val="595959"/>
-          <w:kern w:val="0"/>
-          <w:lang w:val="en-GB" w:eastAsia="es-ES"/>
-          <w14:ligatures w14:val="none"/>
-        </w:rPr>
-        <w:t>Email:String</w:t>
-      </w:r>
-      <w:proofErr w:type="spellEnd"/>
-      <w:r>
-        <w:rPr>
-          <w:rFonts w:ascii="Constantia" w:eastAsia="Constantia" w:hAnsi="Constantia" w:cs="Browallia New"/>
-          <w:color w:val="595959"/>
-          <w:kern w:val="0"/>
-          <w:lang w:val="en-GB" w:eastAsia="es-ES"/>
-          <w14:ligatures w14:val="none"/>
-        </w:rPr>
-        <w:t xml:space="preserve">, in </w:t>
-      </w:r>
-      <w:proofErr w:type="spellStart"/>
-      <w:r>
-        <w:rPr>
-          <w:rFonts w:ascii="Constantia" w:eastAsia="Constantia" w:hAnsi="Constantia" w:cs="Browallia New"/>
-          <w:color w:val="595959"/>
-          <w:kern w:val="0"/>
-          <w:lang w:val="en-GB" w:eastAsia="es-ES"/>
-          <w14:ligatures w14:val="none"/>
-        </w:rPr>
-        <w:t>Password:String</w:t>
-      </w:r>
-      <w:proofErr w:type="spellEnd"/>
-      <w:r>
-        <w:rPr>
-          <w:rFonts w:ascii="Constantia" w:eastAsia="Constantia" w:hAnsi="Constantia" w:cs="Browallia New"/>
-          <w:color w:val="595959"/>
-          <w:kern w:val="0"/>
-          <w:lang w:val="en-GB" w:eastAsia="es-ES"/>
-          <w14:ligatures w14:val="none"/>
-        </w:rPr>
-        <w:t>)</w:t>
-      </w:r>
-      <w:r>
-        <w:rPr>
-          <w:rFonts w:ascii="Constantia" w:eastAsia="Constantia" w:hAnsi="Constantia" w:cs="Browallia New"/>
-          <w:color w:val="595959"/>
-          <w:kern w:val="0"/>
-          <w:lang w:val="en-GB" w:eastAsia="es-ES"/>
-          <w14:ligatures w14:val="none"/>
-        </w:rPr>
-        <w:t xml:space="preserve">, means that the user should give as input its name, surname, birthday, email address and password to register. </w:t>
+        <w:t xml:space="preserve">It is characterized by the id of the customer, the position and the rewards he has received. </w:t>
       </w:r>
     </w:p>
     <w:p>
@@ -2726,20 +2680,8 @@
           <w:lang w:val="en-GB" w:eastAsia="es-ES"/>
           <w14:ligatures w14:val="none"/>
         </w:rPr>
-        <w:t xml:space="preserve">Due to the meaning of this component, it is naturally connected to many other interfaces as shown in the following </w:t>
-      </w:r>
-      <w:proofErr w:type="gramStart"/>
-      <w:r>
-        <w:rPr>
-          <w:rFonts w:ascii="Constantia" w:eastAsia="Constantia" w:hAnsi="Constantia" w:cs="Browallia New"/>
-          <w:color w:val="595959"/>
-          <w:kern w:val="0"/>
-          <w:lang w:val="en-GB" w:eastAsia="es-ES"/>
-          <w14:ligatures w14:val="none"/>
-        </w:rPr>
-        <w:t>figure</w:t>
-      </w:r>
-      <w:proofErr w:type="gramEnd"/>
+        <w:t>Due to the meaning of this component, it is naturally connected to many other interfaces as shown in the following figure</w:t>
+      </w:r>
     </w:p>
     <w:p>
       <w:pPr>
@@ -2903,18 +2845,7 @@
           <w:lang w:val="en-GB" w:eastAsia="es-ES"/>
           <w14:ligatures w14:val="none"/>
         </w:rPr>
-        <w:t xml:space="preserve"> the function </w:t>
-      </w:r>
-      <w:proofErr w:type="gramStart"/>
-      <w:r>
-        <w:rPr>
-          <w:rFonts w:ascii="Constantia" w:eastAsia="Constantia" w:hAnsi="Constantia" w:cs="Browallia New"/>
-          <w:color w:val="595959"/>
-          <w:kern w:val="0"/>
-          <w:lang w:val="en-GB" w:eastAsia="es-ES"/>
-          <w14:ligatures w14:val="none"/>
-        </w:rPr>
-        <w:t>of</w:t>
+        <w:t xml:space="preserve"> the function of</w:t>
       </w:r>
       <w:r>
         <w:rPr>
@@ -2936,7 +2867,6 @@
         </w:rPr>
         <w:t>ing</w:t>
       </w:r>
-      <w:proofErr w:type="gramEnd"/>
       <w:r>
         <w:rPr>
           <w:rFonts w:ascii="Constantia" w:eastAsia="Constantia" w:hAnsi="Constantia" w:cs="Browallia New"/>
@@ -3980,40 +3910,18 @@
           <w:lang w:val="en-GB" w:eastAsia="es-ES"/>
           <w14:ligatures w14:val="none"/>
         </w:rPr>
-        <w:t>Choose_</w:t>
-      </w:r>
-      <w:proofErr w:type="gramStart"/>
-      <w:r>
-        <w:rPr>
-          <w:rFonts w:ascii="Constantia" w:eastAsia="Constantia" w:hAnsi="Constantia" w:cs="Browallia New"/>
-          <w:color w:val="595959"/>
-          <w:kern w:val="0"/>
-          <w:lang w:val="en-GB" w:eastAsia="es-ES"/>
-          <w14:ligatures w14:val="none"/>
-        </w:rPr>
-        <w:t>category</w:t>
-      </w:r>
-      <w:proofErr w:type="spellEnd"/>
-      <w:r>
-        <w:rPr>
-          <w:rFonts w:ascii="Constantia" w:eastAsia="Constantia" w:hAnsi="Constantia" w:cs="Browallia New"/>
-          <w:color w:val="595959"/>
-          <w:kern w:val="0"/>
-          <w:lang w:val="en-GB" w:eastAsia="es-ES"/>
-          <w14:ligatures w14:val="none"/>
-        </w:rPr>
-        <w:t>(</w:t>
-      </w:r>
-      <w:proofErr w:type="gramEnd"/>
-      <w:r>
-        <w:rPr>
-          <w:rFonts w:ascii="Constantia" w:eastAsia="Constantia" w:hAnsi="Constantia" w:cs="Browallia New"/>
-          <w:color w:val="595959"/>
-          <w:kern w:val="0"/>
-          <w:lang w:val="en-GB" w:eastAsia="es-ES"/>
-          <w14:ligatures w14:val="none"/>
-        </w:rPr>
-        <w:t xml:space="preserve">) and which allows the user to select its role in the </w:t>
+        <w:t>Choose_category</w:t>
+      </w:r>
+      <w:proofErr w:type="spellEnd"/>
+      <w:r>
+        <w:rPr>
+          <w:rFonts w:ascii="Constantia" w:eastAsia="Constantia" w:hAnsi="Constantia" w:cs="Browallia New"/>
+          <w:color w:val="595959"/>
+          <w:kern w:val="0"/>
+          <w:lang w:val="en-GB" w:eastAsia="es-ES"/>
+          <w14:ligatures w14:val="none"/>
+        </w:rPr>
+        <w:t xml:space="preserve">() and which allows the user to select its role in the </w:t>
       </w:r>
       <w:proofErr w:type="spellStart"/>
       <w:r>
@@ -4147,40 +4055,18 @@
           <w:lang w:val="en-GB" w:eastAsia="es-ES"/>
           <w14:ligatures w14:val="none"/>
         </w:rPr>
-        <w:t>Select_</w:t>
-      </w:r>
-      <w:proofErr w:type="gramStart"/>
-      <w:r>
-        <w:rPr>
-          <w:rFonts w:ascii="Constantia" w:eastAsia="Constantia" w:hAnsi="Constantia" w:cs="Browallia New"/>
-          <w:color w:val="595959"/>
-          <w:kern w:val="0"/>
-          <w:lang w:val="en-GB" w:eastAsia="es-ES"/>
-          <w14:ligatures w14:val="none"/>
-        </w:rPr>
-        <w:t>timeSlot</w:t>
-      </w:r>
-      <w:proofErr w:type="spellEnd"/>
-      <w:r>
-        <w:rPr>
-          <w:rFonts w:ascii="Constantia" w:eastAsia="Constantia" w:hAnsi="Constantia" w:cs="Browallia New"/>
-          <w:color w:val="595959"/>
-          <w:kern w:val="0"/>
-          <w:lang w:val="en-GB" w:eastAsia="es-ES"/>
-          <w14:ligatures w14:val="none"/>
-        </w:rPr>
-        <w:t>(</w:t>
-      </w:r>
-      <w:proofErr w:type="gramEnd"/>
-      <w:r>
-        <w:rPr>
-          <w:rFonts w:ascii="Constantia" w:eastAsia="Constantia" w:hAnsi="Constantia" w:cs="Browallia New"/>
-          <w:color w:val="595959"/>
-          <w:kern w:val="0"/>
-          <w:lang w:val="en-GB" w:eastAsia="es-ES"/>
-          <w14:ligatures w14:val="none"/>
-        </w:rPr>
-        <w:t xml:space="preserve">in </w:t>
+        <w:t>Select_timeSlot</w:t>
+      </w:r>
+      <w:proofErr w:type="spellEnd"/>
+      <w:r>
+        <w:rPr>
+          <w:rFonts w:ascii="Constantia" w:eastAsia="Constantia" w:hAnsi="Constantia" w:cs="Browallia New"/>
+          <w:color w:val="595959"/>
+          <w:kern w:val="0"/>
+          <w:lang w:val="en-GB" w:eastAsia="es-ES"/>
+          <w14:ligatures w14:val="none"/>
+        </w:rPr>
+        <w:t xml:space="preserve">(in </w:t>
       </w:r>
       <w:proofErr w:type="spellStart"/>
       <w:r>
@@ -4245,40 +4131,18 @@
           <w:lang w:val="en-GB" w:eastAsia="es-ES"/>
           <w14:ligatures w14:val="none"/>
         </w:rPr>
-        <w:t>Delete_</w:t>
-      </w:r>
-      <w:proofErr w:type="gramStart"/>
-      <w:r>
-        <w:rPr>
-          <w:rFonts w:ascii="Constantia" w:eastAsia="Constantia" w:hAnsi="Constantia" w:cs="Browallia New"/>
-          <w:color w:val="595959"/>
-          <w:kern w:val="0"/>
-          <w:lang w:val="en-GB" w:eastAsia="es-ES"/>
-          <w14:ligatures w14:val="none"/>
-        </w:rPr>
-        <w:t>Booking</w:t>
-      </w:r>
-      <w:proofErr w:type="spellEnd"/>
-      <w:r>
-        <w:rPr>
-          <w:rFonts w:ascii="Constantia" w:eastAsia="Constantia" w:hAnsi="Constantia" w:cs="Browallia New"/>
-          <w:color w:val="595959"/>
-          <w:kern w:val="0"/>
-          <w:lang w:val="en-GB" w:eastAsia="es-ES"/>
-          <w14:ligatures w14:val="none"/>
-        </w:rPr>
-        <w:t>(</w:t>
-      </w:r>
-      <w:proofErr w:type="gramEnd"/>
-      <w:r>
-        <w:rPr>
-          <w:rFonts w:ascii="Constantia" w:eastAsia="Constantia" w:hAnsi="Constantia" w:cs="Browallia New"/>
-          <w:color w:val="595959"/>
-          <w:kern w:val="0"/>
-          <w:lang w:val="en-GB" w:eastAsia="es-ES"/>
-          <w14:ligatures w14:val="none"/>
-        </w:rPr>
-        <w:t xml:space="preserve">in </w:t>
+        <w:t>Delete_Booking</w:t>
+      </w:r>
+      <w:proofErr w:type="spellEnd"/>
+      <w:r>
+        <w:rPr>
+          <w:rFonts w:ascii="Constantia" w:eastAsia="Constantia" w:hAnsi="Constantia" w:cs="Browallia New"/>
+          <w:color w:val="595959"/>
+          <w:kern w:val="0"/>
+          <w:lang w:val="en-GB" w:eastAsia="es-ES"/>
+          <w14:ligatures w14:val="none"/>
+        </w:rPr>
+        <w:t xml:space="preserve">(in </w:t>
       </w:r>
       <w:proofErr w:type="spellStart"/>
       <w:r>
@@ -4416,7 +4280,6 @@
         <w:t xml:space="preserve"> allows the Customer, thanks to the method </w:t>
       </w:r>
       <w:proofErr w:type="spellStart"/>
-      <w:proofErr w:type="gramStart"/>
       <w:r>
         <w:rPr>
           <w:rFonts w:ascii="Constantia" w:eastAsia="Constantia" w:hAnsi="Constantia" w:cs="Browallia New"/>
@@ -4436,18 +4299,7 @@
           <w:lang w:val="en-GB" w:eastAsia="es-ES"/>
           <w14:ligatures w14:val="none"/>
         </w:rPr>
-        <w:t>(</w:t>
-      </w:r>
-      <w:proofErr w:type="gramEnd"/>
-      <w:r>
-        <w:rPr>
-          <w:rFonts w:ascii="Constantia" w:eastAsia="Constantia" w:hAnsi="Constantia" w:cs="Browallia New"/>
-          <w:color w:val="595959"/>
-          <w:kern w:val="0"/>
-          <w:lang w:val="en-GB" w:eastAsia="es-ES"/>
-          <w14:ligatures w14:val="none"/>
-        </w:rPr>
-        <w:t xml:space="preserve">in </w:t>
+        <w:t xml:space="preserve">(in </w:t>
       </w:r>
       <w:proofErr w:type="spellStart"/>
       <w:r>
@@ -4620,40 +4472,18 @@
           <w:lang w:val="en-GB" w:eastAsia="es-ES"/>
           <w14:ligatures w14:val="none"/>
         </w:rPr>
-        <w:t>Compute_waiting_</w:t>
-      </w:r>
-      <w:proofErr w:type="gramStart"/>
-      <w:r>
-        <w:rPr>
-          <w:rFonts w:ascii="Constantia" w:eastAsia="Constantia" w:hAnsi="Constantia" w:cs="Browallia New"/>
-          <w:color w:val="595959"/>
-          <w:kern w:val="0"/>
-          <w:lang w:val="en-GB" w:eastAsia="es-ES"/>
-          <w14:ligatures w14:val="none"/>
-        </w:rPr>
-        <w:t>time</w:t>
-      </w:r>
-      <w:proofErr w:type="spellEnd"/>
-      <w:r>
-        <w:rPr>
-          <w:rFonts w:ascii="Constantia" w:eastAsia="Constantia" w:hAnsi="Constantia" w:cs="Browallia New"/>
-          <w:color w:val="595959"/>
-          <w:kern w:val="0"/>
-          <w:lang w:val="en-GB" w:eastAsia="es-ES"/>
-          <w14:ligatures w14:val="none"/>
-        </w:rPr>
-        <w:t>(</w:t>
-      </w:r>
-      <w:proofErr w:type="gramEnd"/>
-      <w:r>
-        <w:rPr>
-          <w:rFonts w:ascii="Constantia" w:eastAsia="Constantia" w:hAnsi="Constantia" w:cs="Browallia New"/>
-          <w:color w:val="595959"/>
-          <w:kern w:val="0"/>
-          <w:lang w:val="en-GB" w:eastAsia="es-ES"/>
-          <w14:ligatures w14:val="none"/>
-        </w:rPr>
-        <w:t xml:space="preserve">in </w:t>
+        <w:t>Compute_waiting_time</w:t>
+      </w:r>
+      <w:proofErr w:type="spellEnd"/>
+      <w:r>
+        <w:rPr>
+          <w:rFonts w:ascii="Constantia" w:eastAsia="Constantia" w:hAnsi="Constantia" w:cs="Browallia New"/>
+          <w:color w:val="595959"/>
+          <w:kern w:val="0"/>
+          <w:lang w:val="en-GB" w:eastAsia="es-ES"/>
+          <w14:ligatures w14:val="none"/>
+        </w:rPr>
+        <w:t xml:space="preserve">(in </w:t>
       </w:r>
       <w:proofErr w:type="spellStart"/>
       <w:r>
@@ -4729,29 +4559,7 @@
           <w:lang w:val="en-GB" w:eastAsia="es-ES"/>
           <w14:ligatures w14:val="none"/>
         </w:rPr>
-        <w:t xml:space="preserve">. Thanks to that it is possible to compute the time that a </w:t>
-      </w:r>
-      <w:proofErr w:type="gramStart"/>
-      <w:r>
-        <w:rPr>
-          <w:rFonts w:ascii="Constantia" w:eastAsia="Constantia" w:hAnsi="Constantia" w:cs="Browallia New"/>
-          <w:color w:val="595959"/>
-          <w:kern w:val="0"/>
-          <w:lang w:val="en-GB" w:eastAsia="es-ES"/>
-          <w14:ligatures w14:val="none"/>
-        </w:rPr>
-        <w:t>Customer</w:t>
-      </w:r>
-      <w:proofErr w:type="gramEnd"/>
-      <w:r>
-        <w:rPr>
-          <w:rFonts w:ascii="Constantia" w:eastAsia="Constantia" w:hAnsi="Constantia" w:cs="Browallia New"/>
-          <w:color w:val="595959"/>
-          <w:kern w:val="0"/>
-          <w:lang w:val="en-GB" w:eastAsia="es-ES"/>
-          <w14:ligatures w14:val="none"/>
-        </w:rPr>
-        <w:t xml:space="preserve"> (</w:t>
+        <w:t>. Thanks to that it is possible to compute the time that a Customer (</w:t>
       </w:r>
       <w:proofErr w:type="spellStart"/>
       <w:r>
@@ -4978,17 +4786,9 @@
         <w:rPr>
           <w:lang w:val="en-GB"/>
         </w:rPr>
-        <w:t>cust_</w:t>
-      </w:r>
-      <w:proofErr w:type="gramStart"/>
-      <w:r>
-        <w:rPr>
-          <w:lang w:val="en-GB"/>
-        </w:rPr>
-        <w:t>managementI</w:t>
-      </w:r>
-      <w:proofErr w:type="spellEnd"/>
-      <w:proofErr w:type="gramEnd"/>
+        <w:t>cust_managementI</w:t>
+      </w:r>
+      <w:proofErr w:type="spellEnd"/>
     </w:p>
     <w:p>
       <w:pPr>
@@ -5086,40 +4886,18 @@
           <w:lang w:val="en-GB" w:eastAsia="es-ES"/>
           <w14:ligatures w14:val="none"/>
         </w:rPr>
-        <w:t>Guide_to_</w:t>
-      </w:r>
-      <w:proofErr w:type="gramStart"/>
-      <w:r>
-        <w:rPr>
-          <w:rFonts w:ascii="Constantia" w:eastAsia="Constantia" w:hAnsi="Constantia" w:cs="Browallia New"/>
-          <w:color w:val="595959"/>
-          <w:kern w:val="0"/>
-          <w:lang w:val="en-GB" w:eastAsia="es-ES"/>
-          <w14:ligatures w14:val="none"/>
-        </w:rPr>
-        <w:t>shop</w:t>
-      </w:r>
-      <w:proofErr w:type="spellEnd"/>
-      <w:r>
-        <w:rPr>
-          <w:rFonts w:ascii="Constantia" w:eastAsia="Constantia" w:hAnsi="Constantia" w:cs="Browallia New"/>
-          <w:color w:val="595959"/>
-          <w:kern w:val="0"/>
-          <w:lang w:val="en-GB" w:eastAsia="es-ES"/>
-          <w14:ligatures w14:val="none"/>
-        </w:rPr>
-        <w:t>(</w:t>
-      </w:r>
-      <w:proofErr w:type="gramEnd"/>
-      <w:r>
-        <w:rPr>
-          <w:rFonts w:ascii="Constantia" w:eastAsia="Constantia" w:hAnsi="Constantia" w:cs="Browallia New"/>
-          <w:color w:val="595959"/>
-          <w:kern w:val="0"/>
-          <w:lang w:val="en-GB" w:eastAsia="es-ES"/>
-          <w14:ligatures w14:val="none"/>
-        </w:rPr>
-        <w:t xml:space="preserve">in </w:t>
+        <w:t>Guide_to_shop</w:t>
+      </w:r>
+      <w:proofErr w:type="spellEnd"/>
+      <w:r>
+        <w:rPr>
+          <w:rFonts w:ascii="Constantia" w:eastAsia="Constantia" w:hAnsi="Constantia" w:cs="Browallia New"/>
+          <w:color w:val="595959"/>
+          <w:kern w:val="0"/>
+          <w:lang w:val="en-GB" w:eastAsia="es-ES"/>
+          <w14:ligatures w14:val="none"/>
+        </w:rPr>
+        <w:t xml:space="preserve">(in </w:t>
       </w:r>
       <w:proofErr w:type="spellStart"/>
       <w:r>
@@ -5558,40 +5336,18 @@
           <w:lang w:val="en-GB" w:eastAsia="es-ES"/>
           <w14:ligatures w14:val="none"/>
         </w:rPr>
-        <w:t>Add_cus_inqueue_</w:t>
-      </w:r>
-      <w:proofErr w:type="gramStart"/>
-      <w:r>
-        <w:rPr>
-          <w:rFonts w:ascii="Constantia" w:eastAsia="Constantia" w:hAnsi="Constantia" w:cs="Browallia New"/>
-          <w:color w:val="595959"/>
-          <w:kern w:val="0"/>
-          <w:lang w:val="en-GB" w:eastAsia="es-ES"/>
-          <w14:ligatures w14:val="none"/>
-        </w:rPr>
-        <w:t>NOAPP</w:t>
-      </w:r>
-      <w:proofErr w:type="spellEnd"/>
-      <w:r>
-        <w:rPr>
-          <w:rFonts w:ascii="Constantia" w:eastAsia="Constantia" w:hAnsi="Constantia" w:cs="Browallia New"/>
-          <w:color w:val="595959"/>
-          <w:kern w:val="0"/>
-          <w:lang w:val="en-GB" w:eastAsia="es-ES"/>
-          <w14:ligatures w14:val="none"/>
-        </w:rPr>
-        <w:t>(</w:t>
-      </w:r>
-      <w:proofErr w:type="gramEnd"/>
-      <w:r>
-        <w:rPr>
-          <w:rFonts w:ascii="Constantia" w:eastAsia="Constantia" w:hAnsi="Constantia" w:cs="Browallia New"/>
-          <w:color w:val="595959"/>
-          <w:kern w:val="0"/>
-          <w:lang w:val="en-GB" w:eastAsia="es-ES"/>
-          <w14:ligatures w14:val="none"/>
-        </w:rPr>
-        <w:t xml:space="preserve">in </w:t>
+        <w:t>Add_cus_inqueue_NOAPP</w:t>
+      </w:r>
+      <w:proofErr w:type="spellEnd"/>
+      <w:r>
+        <w:rPr>
+          <w:rFonts w:ascii="Constantia" w:eastAsia="Constantia" w:hAnsi="Constantia" w:cs="Browallia New"/>
+          <w:color w:val="595959"/>
+          <w:kern w:val="0"/>
+          <w:lang w:val="en-GB" w:eastAsia="es-ES"/>
+          <w14:ligatures w14:val="none"/>
+        </w:rPr>
+        <w:t xml:space="preserve">(in </w:t>
       </w:r>
       <w:proofErr w:type="spellStart"/>
       <w:r>
@@ -5788,29 +5544,7 @@
           <w:lang w:val="en-GB" w:eastAsia="es-ES"/>
           <w14:ligatures w14:val="none"/>
         </w:rPr>
-        <w:t xml:space="preserve">This interface is characterized by some methods and its main functionality is to tackle the problem of adding a product linked with a Shop, together with its corresponding discount so that to guarantee that a </w:t>
-      </w:r>
-      <w:proofErr w:type="gramStart"/>
-      <w:r>
-        <w:rPr>
-          <w:rFonts w:ascii="Constantia" w:eastAsia="Constantia" w:hAnsi="Constantia" w:cs="Browallia New"/>
-          <w:color w:val="595959"/>
-          <w:kern w:val="0"/>
-          <w:lang w:val="en-GB" w:eastAsia="es-ES"/>
-          <w14:ligatures w14:val="none"/>
-        </w:rPr>
-        <w:t>Customer</w:t>
-      </w:r>
-      <w:proofErr w:type="gramEnd"/>
-      <w:r>
-        <w:rPr>
-          <w:rFonts w:ascii="Constantia" w:eastAsia="Constantia" w:hAnsi="Constantia" w:cs="Browallia New"/>
-          <w:color w:val="595959"/>
-          <w:kern w:val="0"/>
-          <w:lang w:val="en-GB" w:eastAsia="es-ES"/>
-          <w14:ligatures w14:val="none"/>
-        </w:rPr>
-        <w:t xml:space="preserve"> using the </w:t>
+        <w:t xml:space="preserve">This interface is characterized by some methods and its main functionality is to tackle the problem of adding a product linked with a Shop, together with its corresponding discount so that to guarantee that a Customer using the </w:t>
       </w:r>
       <w:proofErr w:type="spellStart"/>
       <w:r>
@@ -5843,40 +5577,18 @@
           <w:lang w:val="en-GB" w:eastAsia="es-ES"/>
           <w14:ligatures w14:val="none"/>
         </w:rPr>
-        <w:t>Insert_</w:t>
-      </w:r>
-      <w:proofErr w:type="gramStart"/>
-      <w:r>
-        <w:rPr>
-          <w:rFonts w:ascii="Constantia" w:eastAsia="Constantia" w:hAnsi="Constantia" w:cs="Browallia New"/>
-          <w:color w:val="595959"/>
-          <w:kern w:val="0"/>
-          <w:lang w:val="en-GB" w:eastAsia="es-ES"/>
-          <w14:ligatures w14:val="none"/>
-        </w:rPr>
-        <w:t>Product</w:t>
-      </w:r>
-      <w:proofErr w:type="spellEnd"/>
-      <w:r>
-        <w:rPr>
-          <w:rFonts w:ascii="Constantia" w:eastAsia="Constantia" w:hAnsi="Constantia" w:cs="Browallia New"/>
-          <w:color w:val="595959"/>
-          <w:kern w:val="0"/>
-          <w:lang w:val="en-GB" w:eastAsia="es-ES"/>
-          <w14:ligatures w14:val="none"/>
-        </w:rPr>
-        <w:t>(</w:t>
-      </w:r>
-      <w:proofErr w:type="gramEnd"/>
-      <w:r>
-        <w:rPr>
-          <w:rFonts w:ascii="Constantia" w:eastAsia="Constantia" w:hAnsi="Constantia" w:cs="Browallia New"/>
-          <w:color w:val="595959"/>
-          <w:kern w:val="0"/>
-          <w:lang w:val="en-GB" w:eastAsia="es-ES"/>
-          <w14:ligatures w14:val="none"/>
-        </w:rPr>
-        <w:t xml:space="preserve">in </w:t>
+        <w:t>Insert_Product</w:t>
+      </w:r>
+      <w:proofErr w:type="spellEnd"/>
+      <w:r>
+        <w:rPr>
+          <w:rFonts w:ascii="Constantia" w:eastAsia="Constantia" w:hAnsi="Constantia" w:cs="Browallia New"/>
+          <w:color w:val="595959"/>
+          <w:kern w:val="0"/>
+          <w:lang w:val="en-GB" w:eastAsia="es-ES"/>
+          <w14:ligatures w14:val="none"/>
+        </w:rPr>
+        <w:t xml:space="preserve">(in </w:t>
       </w:r>
       <w:proofErr w:type="spellStart"/>
       <w:r>
@@ -6113,40 +5825,18 @@
           <w:lang w:val="en-GB" w:eastAsia="es-ES"/>
           <w14:ligatures w14:val="none"/>
         </w:rPr>
-        <w:t>Count_</w:t>
-      </w:r>
-      <w:proofErr w:type="gramStart"/>
-      <w:r>
-        <w:rPr>
-          <w:rFonts w:ascii="Constantia" w:eastAsia="Constantia" w:hAnsi="Constantia" w:cs="Browallia New"/>
-          <w:color w:val="595959"/>
-          <w:kern w:val="0"/>
-          <w:lang w:val="en-GB" w:eastAsia="es-ES"/>
-          <w14:ligatures w14:val="none"/>
-        </w:rPr>
-        <w:t>product</w:t>
-      </w:r>
-      <w:proofErr w:type="spellEnd"/>
-      <w:r>
-        <w:rPr>
-          <w:rFonts w:ascii="Constantia" w:eastAsia="Constantia" w:hAnsi="Constantia" w:cs="Browallia New"/>
-          <w:color w:val="595959"/>
-          <w:kern w:val="0"/>
-          <w:lang w:val="en-GB" w:eastAsia="es-ES"/>
-          <w14:ligatures w14:val="none"/>
-        </w:rPr>
-        <w:t>(</w:t>
-      </w:r>
-      <w:proofErr w:type="gramEnd"/>
-      <w:r>
-        <w:rPr>
-          <w:rFonts w:ascii="Constantia" w:eastAsia="Constantia" w:hAnsi="Constantia" w:cs="Browallia New"/>
-          <w:color w:val="595959"/>
-          <w:kern w:val="0"/>
-          <w:lang w:val="en-GB" w:eastAsia="es-ES"/>
-          <w14:ligatures w14:val="none"/>
-        </w:rPr>
-        <w:t xml:space="preserve">in </w:t>
+        <w:t>Count_product</w:t>
+      </w:r>
+      <w:proofErr w:type="spellEnd"/>
+      <w:r>
+        <w:rPr>
+          <w:rFonts w:ascii="Constantia" w:eastAsia="Constantia" w:hAnsi="Constantia" w:cs="Browallia New"/>
+          <w:color w:val="595959"/>
+          <w:kern w:val="0"/>
+          <w:lang w:val="en-GB" w:eastAsia="es-ES"/>
+          <w14:ligatures w14:val="none"/>
+        </w:rPr>
+        <w:t xml:space="preserve">(in </w:t>
       </w:r>
       <w:proofErr w:type="spellStart"/>
       <w:r>
@@ -6433,40 +6123,18 @@
           <w:lang w:val="en-GB" w:eastAsia="es-ES"/>
           <w14:ligatures w14:val="none"/>
         </w:rPr>
-        <w:t>Show_</w:t>
-      </w:r>
-      <w:proofErr w:type="gramStart"/>
-      <w:r>
-        <w:rPr>
-          <w:rFonts w:ascii="Constantia" w:eastAsia="Constantia" w:hAnsi="Constantia" w:cs="Browallia New"/>
-          <w:color w:val="595959"/>
-          <w:kern w:val="0"/>
-          <w:lang w:val="en-GB" w:eastAsia="es-ES"/>
-          <w14:ligatures w14:val="none"/>
-        </w:rPr>
-        <w:t>shop</w:t>
-      </w:r>
-      <w:proofErr w:type="spellEnd"/>
-      <w:r>
-        <w:rPr>
-          <w:rFonts w:ascii="Constantia" w:eastAsia="Constantia" w:hAnsi="Constantia" w:cs="Browallia New"/>
-          <w:color w:val="595959"/>
-          <w:kern w:val="0"/>
-          <w:lang w:val="en-GB" w:eastAsia="es-ES"/>
-          <w14:ligatures w14:val="none"/>
-        </w:rPr>
-        <w:t>(</w:t>
-      </w:r>
-      <w:proofErr w:type="gramEnd"/>
-      <w:r>
-        <w:rPr>
-          <w:rFonts w:ascii="Constantia" w:eastAsia="Constantia" w:hAnsi="Constantia" w:cs="Browallia New"/>
-          <w:color w:val="595959"/>
-          <w:kern w:val="0"/>
-          <w:lang w:val="en-GB" w:eastAsia="es-ES"/>
-          <w14:ligatures w14:val="none"/>
-        </w:rPr>
-        <w:t xml:space="preserve">in </w:t>
+        <w:t>Show_shop</w:t>
+      </w:r>
+      <w:proofErr w:type="spellEnd"/>
+      <w:r>
+        <w:rPr>
+          <w:rFonts w:ascii="Constantia" w:eastAsia="Constantia" w:hAnsi="Constantia" w:cs="Browallia New"/>
+          <w:color w:val="595959"/>
+          <w:kern w:val="0"/>
+          <w:lang w:val="en-GB" w:eastAsia="es-ES"/>
+          <w14:ligatures w14:val="none"/>
+        </w:rPr>
+        <w:t xml:space="preserve">(in </w:t>
       </w:r>
       <w:proofErr w:type="spellStart"/>
       <w:r>
@@ -6531,40 +6199,18 @@
           <w:lang w:val="en-GB" w:eastAsia="es-ES"/>
           <w14:ligatures w14:val="none"/>
         </w:rPr>
-        <w:t>Select_</w:t>
-      </w:r>
-      <w:proofErr w:type="gramStart"/>
-      <w:r>
-        <w:rPr>
-          <w:rFonts w:ascii="Constantia" w:eastAsia="Constantia" w:hAnsi="Constantia" w:cs="Browallia New"/>
-          <w:color w:val="595959"/>
-          <w:kern w:val="0"/>
-          <w:lang w:val="en-GB" w:eastAsia="es-ES"/>
-          <w14:ligatures w14:val="none"/>
-        </w:rPr>
-        <w:t>shop</w:t>
-      </w:r>
-      <w:proofErr w:type="spellEnd"/>
-      <w:r>
-        <w:rPr>
-          <w:rFonts w:ascii="Constantia" w:eastAsia="Constantia" w:hAnsi="Constantia" w:cs="Browallia New"/>
-          <w:color w:val="595959"/>
-          <w:kern w:val="0"/>
-          <w:lang w:val="en-GB" w:eastAsia="es-ES"/>
-          <w14:ligatures w14:val="none"/>
-        </w:rPr>
-        <w:t>(</w:t>
-      </w:r>
-      <w:proofErr w:type="gramEnd"/>
-      <w:r>
-        <w:rPr>
-          <w:rFonts w:ascii="Constantia" w:eastAsia="Constantia" w:hAnsi="Constantia" w:cs="Browallia New"/>
-          <w:color w:val="595959"/>
-          <w:kern w:val="0"/>
-          <w:lang w:val="en-GB" w:eastAsia="es-ES"/>
-          <w14:ligatures w14:val="none"/>
-        </w:rPr>
-        <w:t xml:space="preserve">in </w:t>
+        <w:t>Select_shop</w:t>
+      </w:r>
+      <w:proofErr w:type="spellEnd"/>
+      <w:r>
+        <w:rPr>
+          <w:rFonts w:ascii="Constantia" w:eastAsia="Constantia" w:hAnsi="Constantia" w:cs="Browallia New"/>
+          <w:color w:val="595959"/>
+          <w:kern w:val="0"/>
+          <w:lang w:val="en-GB" w:eastAsia="es-ES"/>
+          <w14:ligatures w14:val="none"/>
+        </w:rPr>
+        <w:t xml:space="preserve">(in </w:t>
       </w:r>
       <w:proofErr w:type="spellStart"/>
       <w:r>
@@ -6683,40 +6329,18 @@
           <w:lang w:val="en-GB" w:eastAsia="es-ES"/>
           <w14:ligatures w14:val="none"/>
         </w:rPr>
-        <w:t>Write_</w:t>
-      </w:r>
-      <w:proofErr w:type="gramStart"/>
-      <w:r>
-        <w:rPr>
-          <w:rFonts w:ascii="Constantia" w:eastAsia="Constantia" w:hAnsi="Constantia" w:cs="Browallia New"/>
-          <w:color w:val="595959"/>
-          <w:kern w:val="0"/>
-          <w:lang w:val="en-GB" w:eastAsia="es-ES"/>
-          <w14:ligatures w14:val="none"/>
-        </w:rPr>
-        <w:t>rating</w:t>
-      </w:r>
-      <w:proofErr w:type="spellEnd"/>
-      <w:r>
-        <w:rPr>
-          <w:rFonts w:ascii="Constantia" w:eastAsia="Constantia" w:hAnsi="Constantia" w:cs="Browallia New"/>
-          <w:color w:val="595959"/>
-          <w:kern w:val="0"/>
-          <w:lang w:val="en-GB" w:eastAsia="es-ES"/>
-          <w14:ligatures w14:val="none"/>
-        </w:rPr>
-        <w:t>(</w:t>
-      </w:r>
-      <w:proofErr w:type="gramEnd"/>
-      <w:r>
-        <w:rPr>
-          <w:rFonts w:ascii="Constantia" w:eastAsia="Constantia" w:hAnsi="Constantia" w:cs="Browallia New"/>
-          <w:color w:val="595959"/>
-          <w:kern w:val="0"/>
-          <w:lang w:val="en-GB" w:eastAsia="es-ES"/>
-          <w14:ligatures w14:val="none"/>
-        </w:rPr>
-        <w:t xml:space="preserve">in </w:t>
+        <w:t>Write_rating</w:t>
+      </w:r>
+      <w:proofErr w:type="spellEnd"/>
+      <w:r>
+        <w:rPr>
+          <w:rFonts w:ascii="Constantia" w:eastAsia="Constantia" w:hAnsi="Constantia" w:cs="Browallia New"/>
+          <w:color w:val="595959"/>
+          <w:kern w:val="0"/>
+          <w:lang w:val="en-GB" w:eastAsia="es-ES"/>
+          <w14:ligatures w14:val="none"/>
+        </w:rPr>
+        <w:t xml:space="preserve">(in </w:t>
       </w:r>
       <w:proofErr w:type="spellStart"/>
       <w:r>
@@ -6947,40 +6571,18 @@
           <w:lang w:val="en-GB" w:eastAsia="es-ES"/>
           <w14:ligatures w14:val="none"/>
         </w:rPr>
-        <w:t>QRcode_</w:t>
-      </w:r>
-      <w:proofErr w:type="gramStart"/>
-      <w:r>
-        <w:rPr>
-          <w:rFonts w:ascii="Constantia" w:eastAsia="Constantia" w:hAnsi="Constantia" w:cs="Browallia New"/>
-          <w:color w:val="595959"/>
-          <w:kern w:val="0"/>
-          <w:lang w:val="en-GB" w:eastAsia="es-ES"/>
-          <w14:ligatures w14:val="none"/>
-        </w:rPr>
-        <w:t>generation</w:t>
-      </w:r>
-      <w:proofErr w:type="spellEnd"/>
-      <w:r>
-        <w:rPr>
-          <w:rFonts w:ascii="Constantia" w:eastAsia="Constantia" w:hAnsi="Constantia" w:cs="Browallia New"/>
-          <w:color w:val="595959"/>
-          <w:kern w:val="0"/>
-          <w:lang w:val="en-GB" w:eastAsia="es-ES"/>
-          <w14:ligatures w14:val="none"/>
-        </w:rPr>
-        <w:t>(</w:t>
-      </w:r>
-      <w:proofErr w:type="gramEnd"/>
-      <w:r>
-        <w:rPr>
-          <w:rFonts w:ascii="Constantia" w:eastAsia="Constantia" w:hAnsi="Constantia" w:cs="Browallia New"/>
-          <w:color w:val="595959"/>
-          <w:kern w:val="0"/>
-          <w:lang w:val="en-GB" w:eastAsia="es-ES"/>
-          <w14:ligatures w14:val="none"/>
-        </w:rPr>
-        <w:t xml:space="preserve">in </w:t>
+        <w:t>QRcode_generation</w:t>
+      </w:r>
+      <w:proofErr w:type="spellEnd"/>
+      <w:r>
+        <w:rPr>
+          <w:rFonts w:ascii="Constantia" w:eastAsia="Constantia" w:hAnsi="Constantia" w:cs="Browallia New"/>
+          <w:color w:val="595959"/>
+          <w:kern w:val="0"/>
+          <w:lang w:val="en-GB" w:eastAsia="es-ES"/>
+          <w14:ligatures w14:val="none"/>
+        </w:rPr>
+        <w:t xml:space="preserve">(in </w:t>
       </w:r>
       <w:proofErr w:type="spellStart"/>
       <w:r>
@@ -7169,40 +6771,18 @@
           <w:lang w:val="en-GB" w:eastAsia="es-ES"/>
           <w14:ligatures w14:val="none"/>
         </w:rPr>
-        <w:t>Remove_cust_from_</w:t>
-      </w:r>
-      <w:proofErr w:type="gramStart"/>
-      <w:r>
-        <w:rPr>
-          <w:rFonts w:ascii="Constantia" w:eastAsia="Constantia" w:hAnsi="Constantia" w:cs="Browallia New"/>
-          <w:color w:val="595959"/>
-          <w:kern w:val="0"/>
-          <w:lang w:val="en-GB" w:eastAsia="es-ES"/>
-          <w14:ligatures w14:val="none"/>
-        </w:rPr>
-        <w:t>queue</w:t>
-      </w:r>
-      <w:proofErr w:type="spellEnd"/>
-      <w:r>
-        <w:rPr>
-          <w:rFonts w:ascii="Constantia" w:eastAsia="Constantia" w:hAnsi="Constantia" w:cs="Browallia New"/>
-          <w:color w:val="595959"/>
-          <w:kern w:val="0"/>
-          <w:lang w:val="en-GB" w:eastAsia="es-ES"/>
-          <w14:ligatures w14:val="none"/>
-        </w:rPr>
-        <w:t>(</w:t>
-      </w:r>
-      <w:proofErr w:type="gramEnd"/>
-      <w:r>
-        <w:rPr>
-          <w:rFonts w:ascii="Constantia" w:eastAsia="Constantia" w:hAnsi="Constantia" w:cs="Browallia New"/>
-          <w:color w:val="595959"/>
-          <w:kern w:val="0"/>
-          <w:lang w:val="en-GB" w:eastAsia="es-ES"/>
-          <w14:ligatures w14:val="none"/>
-        </w:rPr>
-        <w:t xml:space="preserve">in </w:t>
+        <w:t>Remove_cust_from_queue</w:t>
+      </w:r>
+      <w:proofErr w:type="spellEnd"/>
+      <w:r>
+        <w:rPr>
+          <w:rFonts w:ascii="Constantia" w:eastAsia="Constantia" w:hAnsi="Constantia" w:cs="Browallia New"/>
+          <w:color w:val="595959"/>
+          <w:kern w:val="0"/>
+          <w:lang w:val="en-GB" w:eastAsia="es-ES"/>
+          <w14:ligatures w14:val="none"/>
+        </w:rPr>
+        <w:t xml:space="preserve">(in </w:t>
       </w:r>
       <w:proofErr w:type="spellStart"/>
       <w:r>
@@ -7452,40 +7032,18 @@
           <w:lang w:val="en-GB" w:eastAsia="es-ES"/>
           <w14:ligatures w14:val="none"/>
         </w:rPr>
-        <w:t>Sent_</w:t>
-      </w:r>
-      <w:proofErr w:type="gramStart"/>
-      <w:r>
-        <w:rPr>
-          <w:rFonts w:ascii="Constantia" w:eastAsia="Constantia" w:hAnsi="Constantia" w:cs="Browallia New"/>
-          <w:color w:val="595959"/>
-          <w:kern w:val="0"/>
-          <w:lang w:val="en-GB" w:eastAsia="es-ES"/>
-          <w14:ligatures w14:val="none"/>
-        </w:rPr>
-        <w:t>notification</w:t>
-      </w:r>
-      <w:proofErr w:type="spellEnd"/>
-      <w:r>
-        <w:rPr>
-          <w:rFonts w:ascii="Constantia" w:eastAsia="Constantia" w:hAnsi="Constantia" w:cs="Browallia New"/>
-          <w:color w:val="595959"/>
-          <w:kern w:val="0"/>
-          <w:lang w:val="en-GB" w:eastAsia="es-ES"/>
-          <w14:ligatures w14:val="none"/>
-        </w:rPr>
-        <w:t>(</w:t>
-      </w:r>
-      <w:proofErr w:type="gramEnd"/>
-      <w:r>
-        <w:rPr>
-          <w:rFonts w:ascii="Constantia" w:eastAsia="Constantia" w:hAnsi="Constantia" w:cs="Browallia New"/>
-          <w:color w:val="595959"/>
-          <w:kern w:val="0"/>
-          <w:lang w:val="en-GB" w:eastAsia="es-ES"/>
-          <w14:ligatures w14:val="none"/>
-        </w:rPr>
-        <w:t xml:space="preserve">in </w:t>
+        <w:t>Sent_notification</w:t>
+      </w:r>
+      <w:proofErr w:type="spellEnd"/>
+      <w:r>
+        <w:rPr>
+          <w:rFonts w:ascii="Constantia" w:eastAsia="Constantia" w:hAnsi="Constantia" w:cs="Browallia New"/>
+          <w:color w:val="595959"/>
+          <w:kern w:val="0"/>
+          <w:lang w:val="en-GB" w:eastAsia="es-ES"/>
+          <w14:ligatures w14:val="none"/>
+        </w:rPr>
+        <w:t xml:space="preserve">(in </w:t>
       </w:r>
       <w:proofErr w:type="spellStart"/>
       <w:r>
@@ -7641,40 +7199,18 @@
           <w:lang w:val="en-GB" w:eastAsia="es-ES"/>
           <w14:ligatures w14:val="none"/>
         </w:rPr>
-        <w:t>Add_to_</w:t>
-      </w:r>
-      <w:proofErr w:type="gramStart"/>
-      <w:r>
-        <w:rPr>
-          <w:rFonts w:ascii="Constantia" w:eastAsia="Constantia" w:hAnsi="Constantia" w:cs="Browallia New"/>
-          <w:color w:val="595959"/>
-          <w:kern w:val="0"/>
-          <w:lang w:val="en-GB" w:eastAsia="es-ES"/>
-          <w14:ligatures w14:val="none"/>
-        </w:rPr>
-        <w:t>wishlist</w:t>
-      </w:r>
-      <w:proofErr w:type="spellEnd"/>
-      <w:r>
-        <w:rPr>
-          <w:rFonts w:ascii="Constantia" w:eastAsia="Constantia" w:hAnsi="Constantia" w:cs="Browallia New"/>
-          <w:color w:val="595959"/>
-          <w:kern w:val="0"/>
-          <w:lang w:val="en-GB" w:eastAsia="es-ES"/>
-          <w14:ligatures w14:val="none"/>
-        </w:rPr>
-        <w:t>(</w:t>
-      </w:r>
-      <w:proofErr w:type="gramEnd"/>
-      <w:r>
-        <w:rPr>
-          <w:rFonts w:ascii="Constantia" w:eastAsia="Constantia" w:hAnsi="Constantia" w:cs="Browallia New"/>
-          <w:color w:val="595959"/>
-          <w:kern w:val="0"/>
-          <w:lang w:val="en-GB" w:eastAsia="es-ES"/>
-          <w14:ligatures w14:val="none"/>
-        </w:rPr>
-        <w:t xml:space="preserve">in </w:t>
+        <w:t>Add_to_wishlist</w:t>
+      </w:r>
+      <w:proofErr w:type="spellEnd"/>
+      <w:r>
+        <w:rPr>
+          <w:rFonts w:ascii="Constantia" w:eastAsia="Constantia" w:hAnsi="Constantia" w:cs="Browallia New"/>
+          <w:color w:val="595959"/>
+          <w:kern w:val="0"/>
+          <w:lang w:val="en-GB" w:eastAsia="es-ES"/>
+          <w14:ligatures w14:val="none"/>
+        </w:rPr>
+        <w:t xml:space="preserve">(in </w:t>
       </w:r>
       <w:proofErr w:type="spellStart"/>
       <w:r>
@@ -7783,40 +7319,18 @@
           <w:lang w:val="en-GB" w:eastAsia="es-ES"/>
           <w14:ligatures w14:val="none"/>
         </w:rPr>
-        <w:t>Remove_from_</w:t>
-      </w:r>
-      <w:proofErr w:type="gramStart"/>
-      <w:r>
-        <w:rPr>
-          <w:rFonts w:ascii="Constantia" w:eastAsia="Constantia" w:hAnsi="Constantia" w:cs="Browallia New"/>
-          <w:color w:val="595959"/>
-          <w:kern w:val="0"/>
-          <w:lang w:val="en-GB" w:eastAsia="es-ES"/>
-          <w14:ligatures w14:val="none"/>
-        </w:rPr>
-        <w:t>wishlist</w:t>
-      </w:r>
-      <w:proofErr w:type="spellEnd"/>
-      <w:r>
-        <w:rPr>
-          <w:rFonts w:ascii="Constantia" w:eastAsia="Constantia" w:hAnsi="Constantia" w:cs="Browallia New"/>
-          <w:color w:val="595959"/>
-          <w:kern w:val="0"/>
-          <w:lang w:val="en-GB" w:eastAsia="es-ES"/>
-          <w14:ligatures w14:val="none"/>
-        </w:rPr>
-        <w:t>(</w:t>
-      </w:r>
-      <w:proofErr w:type="gramEnd"/>
-      <w:r>
-        <w:rPr>
-          <w:rFonts w:ascii="Constantia" w:eastAsia="Constantia" w:hAnsi="Constantia" w:cs="Browallia New"/>
-          <w:color w:val="595959"/>
-          <w:kern w:val="0"/>
-          <w:lang w:val="en-GB" w:eastAsia="es-ES"/>
-          <w14:ligatures w14:val="none"/>
-        </w:rPr>
-        <w:t xml:space="preserve">in </w:t>
+        <w:t>Remove_from_wishlist</w:t>
+      </w:r>
+      <w:proofErr w:type="spellEnd"/>
+      <w:r>
+        <w:rPr>
+          <w:rFonts w:ascii="Constantia" w:eastAsia="Constantia" w:hAnsi="Constantia" w:cs="Browallia New"/>
+          <w:color w:val="595959"/>
+          <w:kern w:val="0"/>
+          <w:lang w:val="en-GB" w:eastAsia="es-ES"/>
+          <w14:ligatures w14:val="none"/>
+        </w:rPr>
+        <w:t xml:space="preserve">(in </w:t>
       </w:r>
       <w:proofErr w:type="spellStart"/>
       <w:r>
@@ -8014,40 +7528,18 @@
           <w:lang w:val="en-GB" w:eastAsia="es-ES"/>
           <w14:ligatures w14:val="none"/>
         </w:rPr>
-        <w:t>Show_</w:t>
-      </w:r>
-      <w:proofErr w:type="gramStart"/>
-      <w:r>
-        <w:rPr>
-          <w:rFonts w:ascii="Constantia" w:eastAsia="Constantia" w:hAnsi="Constantia" w:cs="Browallia New"/>
-          <w:color w:val="595959"/>
-          <w:kern w:val="0"/>
-          <w:lang w:val="en-GB" w:eastAsia="es-ES"/>
-          <w14:ligatures w14:val="none"/>
-        </w:rPr>
-        <w:t>PurchaseList</w:t>
-      </w:r>
-      <w:proofErr w:type="spellEnd"/>
-      <w:r>
-        <w:rPr>
-          <w:rFonts w:ascii="Constantia" w:eastAsia="Constantia" w:hAnsi="Constantia" w:cs="Browallia New"/>
-          <w:color w:val="595959"/>
-          <w:kern w:val="0"/>
-          <w:lang w:val="en-GB" w:eastAsia="es-ES"/>
-          <w14:ligatures w14:val="none"/>
-        </w:rPr>
-        <w:t>(</w:t>
-      </w:r>
-      <w:proofErr w:type="gramEnd"/>
-      <w:r>
-        <w:rPr>
-          <w:rFonts w:ascii="Constantia" w:eastAsia="Constantia" w:hAnsi="Constantia" w:cs="Browallia New"/>
-          <w:color w:val="595959"/>
-          <w:kern w:val="0"/>
-          <w:lang w:val="en-GB" w:eastAsia="es-ES"/>
-          <w14:ligatures w14:val="none"/>
-        </w:rPr>
-        <w:t>)</w:t>
+        <w:t>Show_PurchaseList</w:t>
+      </w:r>
+      <w:proofErr w:type="spellEnd"/>
+      <w:r>
+        <w:rPr>
+          <w:rFonts w:ascii="Constantia" w:eastAsia="Constantia" w:hAnsi="Constantia" w:cs="Browallia New"/>
+          <w:color w:val="595959"/>
+          <w:kern w:val="0"/>
+          <w:lang w:val="en-GB" w:eastAsia="es-ES"/>
+          <w14:ligatures w14:val="none"/>
+        </w:rPr>
+        <w:t>()</w:t>
       </w:r>
       <w:r>
         <w:rPr>
@@ -8268,7 +7760,6 @@
         <w:t xml:space="preserve">This interface is related to the tracking of the total number of Customer in a Shop in a certain period, so that to give the Shop Owner the possibility of developing some analysis on his Shop. </w:t>
       </w:r>
       <w:proofErr w:type="spellStart"/>
-      <w:proofErr w:type="gramStart"/>
       <w:r>
         <w:rPr>
           <w:rFonts w:ascii="Constantia" w:eastAsia="Constantia" w:hAnsi="Constantia" w:cs="Browallia New"/>
@@ -8288,18 +7779,7 @@
           <w:lang w:val="en-GB" w:eastAsia="es-ES"/>
           <w14:ligatures w14:val="none"/>
         </w:rPr>
-        <w:t>(</w:t>
-      </w:r>
-      <w:proofErr w:type="gramEnd"/>
-      <w:r>
-        <w:rPr>
-          <w:rFonts w:ascii="Constantia" w:eastAsia="Constantia" w:hAnsi="Constantia" w:cs="Browallia New"/>
-          <w:color w:val="595959"/>
-          <w:kern w:val="0"/>
-          <w:lang w:val="en-GB" w:eastAsia="es-ES"/>
-          <w14:ligatures w14:val="none"/>
-        </w:rPr>
-        <w:t>)</w:t>
+        <w:t>()</w:t>
       </w:r>
     </w:p>
     <w:p>
@@ -8391,7 +7871,6 @@
         <w:t xml:space="preserve">This interface thanks to the method </w:t>
       </w:r>
       <w:proofErr w:type="spellStart"/>
-      <w:proofErr w:type="gramStart"/>
       <w:r>
         <w:rPr>
           <w:rFonts w:ascii="Constantia" w:eastAsia="Constantia" w:hAnsi="Constantia" w:cs="Browallia New"/>
@@ -8411,18 +7890,7 @@
           <w:lang w:val="en-GB" w:eastAsia="es-ES"/>
           <w14:ligatures w14:val="none"/>
         </w:rPr>
-        <w:t>(</w:t>
-      </w:r>
-      <w:proofErr w:type="gramEnd"/>
-      <w:r>
-        <w:rPr>
-          <w:rFonts w:ascii="Constantia" w:eastAsia="Constantia" w:hAnsi="Constantia" w:cs="Browallia New"/>
-          <w:color w:val="595959"/>
-          <w:kern w:val="0"/>
-          <w:lang w:val="en-GB" w:eastAsia="es-ES"/>
-          <w14:ligatures w14:val="none"/>
-        </w:rPr>
-        <w:t xml:space="preserve">in </w:t>
+        <w:t xml:space="preserve">(in </w:t>
       </w:r>
       <w:proofErr w:type="spellStart"/>
       <w:r>
@@ -8553,61 +8021,17 @@
           <w:lang w:val="en-GB" w:eastAsia="es-ES"/>
           <w14:ligatures w14:val="none"/>
         </w:rPr>
-        <w:t xml:space="preserve">Regarding the dispatcher interfaces, they are characterized by the same methods of the above </w:t>
-      </w:r>
-      <w:proofErr w:type="gramStart"/>
-      <w:r>
-        <w:rPr>
-          <w:rFonts w:ascii="Constantia" w:eastAsia="Constantia" w:hAnsi="Constantia" w:cs="Browallia New"/>
-          <w:color w:val="595959"/>
-          <w:kern w:val="0"/>
-          <w:lang w:val="en-GB" w:eastAsia="es-ES"/>
-          <w14:ligatures w14:val="none"/>
-        </w:rPr>
-        <w:t>interfaces</w:t>
-      </w:r>
-      <w:proofErr w:type="gramEnd"/>
-      <w:r>
-        <w:rPr>
-          <w:rFonts w:ascii="Constantia" w:eastAsia="Constantia" w:hAnsi="Constantia" w:cs="Browallia New"/>
-          <w:color w:val="595959"/>
-          <w:kern w:val="0"/>
-          <w:lang w:val="en-GB" w:eastAsia="es-ES"/>
-          <w14:ligatures w14:val="none"/>
-        </w:rPr>
-        <w:t xml:space="preserve"> and they are connected to the dispatcher elements for the Customer or for the Shop owner. In this way, the </w:t>
-      </w:r>
-      <w:r>
-        <w:rPr>
-          <w:rFonts w:ascii="Constantia" w:eastAsia="Constantia" w:hAnsi="Constantia" w:cs="Browallia New"/>
-          <w:color w:val="595959"/>
-          <w:kern w:val="0"/>
-          <w:lang w:val="en-GB" w:eastAsia="es-ES"/>
-          <w14:ligatures w14:val="none"/>
-        </w:rPr>
-        <w:t xml:space="preserve">architecture UML is separated in more modules and components so that to guarantee </w:t>
-      </w:r>
-      <w:proofErr w:type="gramStart"/>
-      <w:r>
-        <w:rPr>
-          <w:rFonts w:ascii="Constantia" w:eastAsia="Constantia" w:hAnsi="Constantia" w:cs="Browallia New"/>
-          <w:color w:val="595959"/>
-          <w:kern w:val="0"/>
-          <w:lang w:val="en-GB" w:eastAsia="es-ES"/>
-          <w14:ligatures w14:val="none"/>
-        </w:rPr>
-        <w:t>an</w:t>
-      </w:r>
-      <w:proofErr w:type="gramEnd"/>
-      <w:r>
-        <w:rPr>
-          <w:rFonts w:ascii="Constantia" w:eastAsia="Constantia" w:hAnsi="Constantia" w:cs="Browallia New"/>
-          <w:color w:val="595959"/>
-          <w:kern w:val="0"/>
-          <w:lang w:val="en-GB" w:eastAsia="es-ES"/>
-          <w14:ligatures w14:val="none"/>
-        </w:rPr>
-        <w:t xml:space="preserve"> higher level of comprehension. </w:t>
+        <w:t xml:space="preserve">Regarding the dispatcher interfaces, they are characterized by the same methods of the above interfaces and they are connected to the dispatcher elements for the Customer or for the Shop owner. In this way, the </w:t>
+      </w:r>
+      <w:r>
+        <w:rPr>
+          <w:rFonts w:ascii="Constantia" w:eastAsia="Constantia" w:hAnsi="Constantia" w:cs="Browallia New"/>
+          <w:color w:val="595959"/>
+          <w:kern w:val="0"/>
+          <w:lang w:val="en-GB" w:eastAsia="es-ES"/>
+          <w14:ligatures w14:val="none"/>
+        </w:rPr>
+        <w:t xml:space="preserve">architecture UML is separated in more modules and components so that to guarantee an higher level of comprehension. </w:t>
       </w:r>
     </w:p>
     <w:p>
@@ -8748,29 +8172,7 @@
           <w:lang w:val="en-GB" w:eastAsia="es-ES"/>
           <w14:ligatures w14:val="none"/>
         </w:rPr>
-        <w:t xml:space="preserve">These diagrams help to understand the relationships between the different components of the </w:t>
-      </w:r>
-      <w:proofErr w:type="gramStart"/>
-      <w:r>
-        <w:rPr>
-          <w:rFonts w:ascii="Constantia" w:eastAsia="Constantia" w:hAnsi="Constantia" w:cs="Browallia New"/>
-          <w:color w:val="595959"/>
-          <w:kern w:val="0"/>
-          <w:lang w:val="en-GB" w:eastAsia="es-ES"/>
-          <w14:ligatures w14:val="none"/>
-        </w:rPr>
-        <w:t>system</w:t>
-      </w:r>
-      <w:proofErr w:type="gramEnd"/>
-      <w:r>
-        <w:rPr>
-          <w:rFonts w:ascii="Constantia" w:eastAsia="Constantia" w:hAnsi="Constantia" w:cs="Browallia New"/>
-          <w:color w:val="595959"/>
-          <w:kern w:val="0"/>
-          <w:lang w:val="en-GB" w:eastAsia="es-ES"/>
-          <w14:ligatures w14:val="none"/>
-        </w:rPr>
-        <w:t xml:space="preserve"> and they represent the dynamic behaviour of the </w:t>
+        <w:t xml:space="preserve">These diagrams help to understand the relationships between the different components of the system and they represent the dynamic behaviour of the </w:t>
       </w:r>
       <w:proofErr w:type="spellStart"/>
       <w:r>
@@ -8903,29 +8305,7 @@
           <w:lang w:val="en-GB" w:eastAsia="es-ES"/>
           <w14:ligatures w14:val="none"/>
         </w:rPr>
-        <w:t xml:space="preserve"> </w:t>
-      </w:r>
-      <w:proofErr w:type="gramStart"/>
-      <w:r>
-        <w:rPr>
-          <w:rFonts w:ascii="Constantia" w:hAnsi="Constantia"/>
-          <w:color w:val="595959" w:themeColor="text1" w:themeTint="A6"/>
-          <w:kern w:val="0"/>
-          <w:lang w:val="en-GB" w:eastAsia="es-ES"/>
-          <w14:ligatures w14:val="none"/>
-        </w:rPr>
-        <w:t>Book</w:t>
-      </w:r>
-      <w:proofErr w:type="gramEnd"/>
-      <w:r>
-        <w:rPr>
-          <w:rFonts w:ascii="Constantia" w:hAnsi="Constantia"/>
-          <w:color w:val="595959" w:themeColor="text1" w:themeTint="A6"/>
-          <w:kern w:val="0"/>
-          <w:lang w:val="en-GB" w:eastAsia="es-ES"/>
-          <w14:ligatures w14:val="none"/>
-        </w:rPr>
-        <w:t xml:space="preserve">                        </w:t>
+        <w:t xml:space="preserve"> Book                        </w:t>
       </w:r>
     </w:p>
     <w:p>
@@ -9238,29 +8618,7 @@
           <w:lang w:val="en-GB" w:eastAsia="es-ES"/>
           <w14:ligatures w14:val="none"/>
         </w:rPr>
-        <w:t xml:space="preserve">A QR is generated corresponding to the </w:t>
-      </w:r>
-      <w:proofErr w:type="gramStart"/>
-      <w:r>
-        <w:rPr>
-          <w:rFonts w:ascii="Constantia" w:hAnsi="Constantia"/>
-          <w:color w:val="595959" w:themeColor="text1" w:themeTint="A6"/>
-          <w:kern w:val="0"/>
-          <w:lang w:val="en-GB" w:eastAsia="es-ES"/>
-          <w14:ligatures w14:val="none"/>
-        </w:rPr>
-        <w:t>booking</w:t>
-      </w:r>
-      <w:proofErr w:type="gramEnd"/>
-      <w:r>
-        <w:rPr>
-          <w:rFonts w:ascii="Constantia" w:hAnsi="Constantia"/>
-          <w:color w:val="595959" w:themeColor="text1" w:themeTint="A6"/>
-          <w:kern w:val="0"/>
-          <w:lang w:val="en-GB" w:eastAsia="es-ES"/>
-          <w14:ligatures w14:val="none"/>
-        </w:rPr>
-        <w:t xml:space="preserve"> </w:t>
+        <w:t xml:space="preserve">A QR is generated corresponding to the booking </w:t>
       </w:r>
     </w:p>
     <w:p>
@@ -9652,29 +9010,7 @@
           <w:lang w:val="en-GB" w:eastAsia="es-ES"/>
           <w14:ligatures w14:val="none"/>
         </w:rPr>
-        <w:t xml:space="preserve"> Count </w:t>
-      </w:r>
-      <w:proofErr w:type="gramStart"/>
-      <w:r>
-        <w:rPr>
-          <w:rFonts w:ascii="Constantia" w:hAnsi="Constantia"/>
-          <w:color w:val="595959" w:themeColor="text1" w:themeTint="A6"/>
-          <w:kern w:val="0"/>
-          <w:lang w:val="en-GB" w:eastAsia="es-ES"/>
-          <w14:ligatures w14:val="none"/>
-        </w:rPr>
-        <w:t>clients</w:t>
-      </w:r>
-      <w:proofErr w:type="gramEnd"/>
-      <w:r>
-        <w:rPr>
-          <w:rFonts w:ascii="Constantia" w:hAnsi="Constantia"/>
-          <w:color w:val="595959" w:themeColor="text1" w:themeTint="A6"/>
-          <w:kern w:val="0"/>
-          <w:lang w:val="en-GB" w:eastAsia="es-ES"/>
-          <w14:ligatures w14:val="none"/>
-        </w:rPr>
-        <w:t xml:space="preserve">                        </w:t>
+        <w:t xml:space="preserve"> Count clients                        </w:t>
       </w:r>
     </w:p>
     <w:p>
@@ -11074,29 +10410,7 @@
           <w:lang w:val="en-GB" w:eastAsia="es-ES"/>
           <w14:ligatures w14:val="none"/>
         </w:rPr>
-        <w:t xml:space="preserve"> </w:t>
-      </w:r>
-      <w:proofErr w:type="gramStart"/>
-      <w:r>
-        <w:rPr>
-          <w:rFonts w:ascii="Constantia" w:hAnsi="Constantia"/>
-          <w:color w:val="595959" w:themeColor="text1" w:themeTint="A6"/>
-          <w:kern w:val="0"/>
-          <w:lang w:val="en-GB" w:eastAsia="es-ES"/>
-          <w14:ligatures w14:val="none"/>
-        </w:rPr>
-        <w:t>Search</w:t>
-      </w:r>
-      <w:proofErr w:type="gramEnd"/>
-      <w:r>
-        <w:rPr>
-          <w:rFonts w:ascii="Constantia" w:hAnsi="Constantia"/>
-          <w:color w:val="595959" w:themeColor="text1" w:themeTint="A6"/>
-          <w:kern w:val="0"/>
-          <w:lang w:val="en-GB" w:eastAsia="es-ES"/>
-          <w14:ligatures w14:val="none"/>
-        </w:rPr>
-        <w:t xml:space="preserve"> </w:t>
+        <w:t xml:space="preserve"> Search </w:t>
       </w:r>
       <w:r>
         <w:rPr>

</xml_diff>